<commit_message>
Do most of manual
</commit_message>
<xml_diff>
--- a/doc/Manual.docx
+++ b/doc/Manual.docx
@@ -99,17 +99,7 @@
                 <w:sz w:val="28"/>
                 <w:szCs w:val="28"/>
               </w:rPr>
-              <w:t>Introd</w:t>
-            </w:r>
-            <w:bookmarkStart w:id="0" w:name="_GoBack"/>
-            <w:bookmarkEnd w:id="0"/>
-            <w:r>
-              <w:rPr>
-                <w:rFonts w:cstheme="minorHAnsi"/>
-                <w:sz w:val="28"/>
-                <w:szCs w:val="28"/>
-              </w:rPr>
-              <w:t>uction</w:t>
+              <w:t>Introduction</w:t>
             </w:r>
           </w:p>
         </w:tc>
@@ -279,7 +269,6 @@
                 <w:rFonts w:cstheme="minorHAnsi"/>
                 <w:sz w:val="28"/>
                 <w:szCs w:val="28"/>
-                <w:lang w:val="pl-PL"/>
               </w:rPr>
             </w:pPr>
             <w:r>
@@ -287,129 +276,16 @@
                 <w:rFonts w:cstheme="minorHAnsi"/>
                 <w:sz w:val="28"/>
                 <w:szCs w:val="28"/>
-                <w:lang w:val="pl-PL"/>
               </w:rPr>
-              <w:t>Running the Server</w:t>
+              <w:t>Running the Peers in P</w:t>
             </w:r>
-          </w:p>
-        </w:tc>
-      </w:tr>
-      <w:tr>
-        <w:tc>
-          <w:tcPr>
-            <w:tcW w:w="715" w:type="dxa"/>
-            <w:tcBorders>
-              <w:right w:val="nil"/>
-            </w:tcBorders>
-            <w:vAlign w:val="center"/>
-          </w:tcPr>
-          <w:p>
-            <w:pPr>
-              <w:spacing w:before="120" w:line="360" w:lineRule="auto"/>
-              <w:rPr>
-                <w:rFonts w:cstheme="minorHAnsi"/>
-                <w:sz w:val="28"/>
-                <w:szCs w:val="28"/>
-                <w:lang w:val="pl-PL"/>
-              </w:rPr>
-            </w:pPr>
             <w:r>
               <w:rPr>
                 <w:rFonts w:cstheme="minorHAnsi"/>
                 <w:sz w:val="28"/>
                 <w:szCs w:val="28"/>
-                <w:lang w:val="pl-PL"/>
               </w:rPr>
-              <w:t>V.</w:t>
-            </w:r>
-          </w:p>
-        </w:tc>
-        <w:tc>
-          <w:tcPr>
-            <w:tcW w:w="8635" w:type="dxa"/>
-            <w:tcBorders>
-              <w:left w:val="nil"/>
-            </w:tcBorders>
-            <w:vAlign w:val="center"/>
-          </w:tcPr>
-          <w:p>
-            <w:pPr>
-              <w:spacing w:before="120" w:line="360" w:lineRule="auto"/>
-              <w:rPr>
-                <w:rFonts w:cstheme="minorHAnsi"/>
-                <w:sz w:val="28"/>
-                <w:szCs w:val="28"/>
-                <w:lang w:val="pl-PL"/>
-              </w:rPr>
-            </w:pPr>
-            <w:r>
-              <w:rPr>
-                <w:rFonts w:cstheme="minorHAnsi"/>
-                <w:sz w:val="28"/>
-                <w:szCs w:val="28"/>
-                <w:lang w:val="pl-PL"/>
-              </w:rPr>
-              <w:t>Running the Peers</w:t>
-            </w:r>
-          </w:p>
-        </w:tc>
-      </w:tr>
-      <w:tr>
-        <w:tc>
-          <w:tcPr>
-            <w:tcW w:w="715" w:type="dxa"/>
-            <w:tcBorders>
-              <w:right w:val="nil"/>
-            </w:tcBorders>
-            <w:vAlign w:val="center"/>
-          </w:tcPr>
-          <w:p>
-            <w:pPr>
-              <w:spacing w:before="120" w:line="360" w:lineRule="auto"/>
-              <w:rPr>
-                <w:rFonts w:cstheme="minorHAnsi"/>
-                <w:sz w:val="28"/>
-                <w:szCs w:val="28"/>
-                <w:lang w:val="pl-PL"/>
-              </w:rPr>
-            </w:pPr>
-            <w:r>
-              <w:rPr>
-                <w:rFonts w:cstheme="minorHAnsi"/>
-                <w:sz w:val="28"/>
-                <w:szCs w:val="28"/>
-                <w:lang w:val="pl-PL"/>
-              </w:rPr>
-              <w:t>VI.</w:t>
-            </w:r>
-          </w:p>
-        </w:tc>
-        <w:tc>
-          <w:tcPr>
-            <w:tcW w:w="8635" w:type="dxa"/>
-            <w:tcBorders>
-              <w:left w:val="nil"/>
-            </w:tcBorders>
-            <w:vAlign w:val="center"/>
-          </w:tcPr>
-          <w:p>
-            <w:pPr>
-              <w:spacing w:before="120" w:line="360" w:lineRule="auto"/>
-              <w:rPr>
-                <w:rFonts w:cstheme="minorHAnsi"/>
-                <w:sz w:val="28"/>
-                <w:szCs w:val="28"/>
-                <w:lang w:val="pl-PL"/>
-              </w:rPr>
-            </w:pPr>
-            <w:r>
-              <w:rPr>
-                <w:rFonts w:cstheme="minorHAnsi"/>
-                <w:sz w:val="28"/>
-                <w:szCs w:val="28"/>
-                <w:lang w:val="pl-PL"/>
-              </w:rPr>
-              <w:t>Troubleshooting</w:t>
+              <w:t>ush Mode</w:t>
             </w:r>
           </w:p>
         </w:tc>
@@ -431,7 +307,13 @@
         <w:rPr>
           <w:lang w:val="pl-PL"/>
         </w:rPr>
-        <w:t>Introduction: What is Dapster</w:t>
+        <w:t xml:space="preserve">Introduction: What is </w:t>
+      </w:r>
+      <w:r>
+        <w:rPr>
+          <w:lang w:val="pl-PL"/>
+        </w:rPr>
+        <w:t>Danutella</w:t>
       </w:r>
     </w:p>
     <w:p>
@@ -442,26 +324,42 @@
           <w:szCs w:val="24"/>
         </w:rPr>
       </w:pPr>
-      <w:r>
-        <w:rPr>
-          <w:sz w:val="24"/>
-          <w:szCs w:val="24"/>
-        </w:rPr>
-        <w:t>Dapster (Dan</w:t>
-      </w:r>
-      <w:r>
-        <w:rPr>
-          <w:sz w:val="24"/>
-          <w:szCs w:val="24"/>
-        </w:rPr>
-        <w:t>’s</w:t>
-      </w:r>
-      <w:r>
-        <w:rPr>
-          <w:sz w:val="24"/>
-          <w:szCs w:val="24"/>
-        </w:rPr>
-        <w:t xml:space="preserve"> Napster) is a peer to peer file sharing service that works like Napster. The </w:t>
+      <w:proofErr w:type="spellStart"/>
+      <w:r>
+        <w:rPr>
+          <w:sz w:val="24"/>
+          <w:szCs w:val="24"/>
+        </w:rPr>
+        <w:t>Danutella</w:t>
+      </w:r>
+      <w:proofErr w:type="spellEnd"/>
+      <w:r>
+        <w:rPr>
+          <w:sz w:val="24"/>
+          <w:szCs w:val="24"/>
+        </w:rPr>
+        <w:t xml:space="preserve"> </w:t>
+      </w:r>
+      <w:r>
+        <w:rPr>
+          <w:sz w:val="24"/>
+          <w:szCs w:val="24"/>
+        </w:rPr>
+        <w:t xml:space="preserve">is a peer to peer file sharing service that works like </w:t>
+      </w:r>
+      <w:r>
+        <w:rPr>
+          <w:sz w:val="24"/>
+          <w:szCs w:val="24"/>
+        </w:rPr>
+        <w:t>Gnutella but with consistency</w:t>
+      </w:r>
+      <w:r>
+        <w:rPr>
+          <w:sz w:val="24"/>
+          <w:szCs w:val="24"/>
+        </w:rPr>
+        <w:t xml:space="preserve">. The </w:t>
       </w:r>
       <w:r>
         <w:rPr>
@@ -489,21 +387,14 @@
           <w:sz w:val="24"/>
           <w:szCs w:val="24"/>
         </w:rPr>
-        <w:t>with simple operations. In addition to the user peers, there must be a central indexing server setup somewhere. In this manual, you will learn how to build</w:t>
-      </w:r>
-      <w:r>
-        <w:rPr>
-          <w:sz w:val="24"/>
-          <w:szCs w:val="24"/>
-        </w:rPr>
-        <w:t xml:space="preserve">, start, and command </w:t>
-      </w:r>
-      <w:r>
-        <w:rPr>
-          <w:sz w:val="24"/>
-          <w:szCs w:val="24"/>
-        </w:rPr>
-        <w:t>the Dapster software to share files quickly and with ease.</w:t>
+        <w:t xml:space="preserve">with simple operations. </w:t>
+      </w:r>
+      <w:r>
+        <w:rPr>
+          <w:sz w:val="24"/>
+          <w:szCs w:val="24"/>
+        </w:rPr>
+        <w:t>The main feature of this is that the files are consistent with one another most of the time. That way, people know they’re looking at the same thing.</w:t>
       </w:r>
     </w:p>
     <w:p>
@@ -519,7 +410,30 @@
           <w:sz w:val="24"/>
           <w:szCs w:val="24"/>
         </w:rPr>
-        <w:t xml:space="preserve">For more information about how Dapster works on the inside, check the Design document as well as the provided source code in the </w:t>
+        <w:t xml:space="preserve">For more information about how </w:t>
+      </w:r>
+      <w:proofErr w:type="spellStart"/>
+      <w:r>
+        <w:rPr>
+          <w:sz w:val="24"/>
+          <w:szCs w:val="24"/>
+        </w:rPr>
+        <w:t>Danutella</w:t>
+      </w:r>
+      <w:proofErr w:type="spellEnd"/>
+      <w:r>
+        <w:rPr>
+          <w:sz w:val="24"/>
+          <w:szCs w:val="24"/>
+        </w:rPr>
+        <w:t xml:space="preserve"> </w:t>
+      </w:r>
+      <w:r>
+        <w:rPr>
+          <w:sz w:val="24"/>
+          <w:szCs w:val="24"/>
+        </w:rPr>
+        <w:t xml:space="preserve">works on the inside, check the Design document as well as the provided source code in the </w:t>
       </w:r>
       <w:proofErr w:type="spellStart"/>
       <w:r>
@@ -571,7 +485,23 @@
           <w:sz w:val="24"/>
           <w:szCs w:val="24"/>
         </w:rPr>
-        <w:t xml:space="preserve"> get started and use Dapster, you must ensure that you have the following components:</w:t>
+        <w:t xml:space="preserve"> get started and use </w:t>
+      </w:r>
+      <w:proofErr w:type="spellStart"/>
+      <w:r>
+        <w:rPr>
+          <w:sz w:val="24"/>
+          <w:szCs w:val="24"/>
+        </w:rPr>
+        <w:t>Danutella</w:t>
+      </w:r>
+      <w:proofErr w:type="spellEnd"/>
+      <w:r>
+        <w:rPr>
+          <w:sz w:val="24"/>
+          <w:szCs w:val="24"/>
+        </w:rPr>
+        <w:t>, you must ensure that you have the following components:</w:t>
       </w:r>
     </w:p>
     <w:p>
@@ -592,7 +522,7 @@
           <w:sz w:val="24"/>
           <w:szCs w:val="24"/>
         </w:rPr>
-        <w:t>Linux (Windows and MacOS work too, but this manual assumes you are running Linux.)</w:t>
+        <w:t>An Operating System that supports Java.</w:t>
       </w:r>
     </w:p>
     <w:p>
@@ -675,7 +605,21 @@
           <w:sz w:val="24"/>
           <w:szCs w:val="24"/>
         </w:rPr>
-        <w:t xml:space="preserve">This software package comes with the source code, sample text files for 3 servers, and an Apache Ant build.xml file. </w:t>
+        <w:t xml:space="preserve">This software package comes with the source code, </w:t>
+      </w:r>
+      <w:r>
+        <w:rPr>
+          <w:sz w:val="24"/>
+          <w:szCs w:val="24"/>
+        </w:rPr>
+        <w:t>10 sample server directories</w:t>
+      </w:r>
+      <w:r>
+        <w:rPr>
+          <w:sz w:val="24"/>
+          <w:szCs w:val="24"/>
+        </w:rPr>
+        <w:t xml:space="preserve">, and an Apache Ant build.xml file. </w:t>
       </w:r>
       <w:proofErr w:type="gramStart"/>
       <w:r>
@@ -720,7 +664,7 @@
           <w:sz w:val="24"/>
           <w:szCs w:val="24"/>
         </w:rPr>
-        <w:t>dapster</w:t>
+        <w:t>danutella</w:t>
       </w:r>
       <w:proofErr w:type="spellEnd"/>
       <w:r>
@@ -733,19 +677,176 @@
     </w:p>
     <w:p>
       <w:pPr>
+        <w:pStyle w:val="ListParagraph"/>
+        <w:numPr>
+          <w:ilvl w:val="0"/>
+          <w:numId w:val="3"/>
+        </w:numPr>
+        <w:spacing w:line="360" w:lineRule="auto"/>
+      </w:pPr>
+      <w:r>
+        <w:rPr>
+          <w:sz w:val="24"/>
+          <w:szCs w:val="24"/>
+        </w:rPr>
+        <w:t xml:space="preserve">Open a Terminal and navigate to the extracted </w:t>
+      </w:r>
+      <w:proofErr w:type="spellStart"/>
+      <w:r>
+        <w:rPr>
+          <w:sz w:val="24"/>
+          <w:szCs w:val="24"/>
+        </w:rPr>
+        <w:t>danutella</w:t>
+      </w:r>
+      <w:proofErr w:type="spellEnd"/>
+      <w:r>
+        <w:rPr>
+          <w:sz w:val="24"/>
+          <w:szCs w:val="24"/>
+        </w:rPr>
+        <w:t xml:space="preserve"> directory. This can easily be done in certain version of Linux such as Ubuntu by right clicking in the Files manager and selecting “Open in Terminal”.</w:t>
+      </w:r>
+    </w:p>
+    <w:p>
+      <w:pPr>
+        <w:pStyle w:val="ListParagraph"/>
+        <w:numPr>
+          <w:ilvl w:val="0"/>
+          <w:numId w:val="3"/>
+        </w:numPr>
+        <w:rPr>
+          <w:sz w:val="24"/>
+          <w:szCs w:val="24"/>
+        </w:rPr>
+      </w:pPr>
+      <w:r>
+        <w:rPr>
+          <w:sz w:val="24"/>
+          <w:szCs w:val="24"/>
+        </w:rPr>
+        <w:t xml:space="preserve">Final step: inside the terminal, </w:t>
+      </w:r>
+      <w:r>
+        <w:rPr>
+          <w:sz w:val="24"/>
+          <w:szCs w:val="24"/>
+        </w:rPr>
+        <w:t xml:space="preserve">type </w:t>
+      </w:r>
+      <w:r>
+        <w:rPr>
+          <w:rFonts w:ascii="Consolas" w:hAnsi="Consolas"/>
+          <w:b/>
+          <w:sz w:val="24"/>
+          <w:szCs w:val="24"/>
+        </w:rPr>
+        <w:t>ant</w:t>
+      </w:r>
+      <w:r>
+        <w:rPr>
+          <w:rFonts w:ascii="Consolas" w:hAnsi="Consolas"/>
+          <w:sz w:val="24"/>
+          <w:szCs w:val="24"/>
+        </w:rPr>
+        <w:t xml:space="preserve"> </w:t>
+      </w:r>
+      <w:r>
+        <w:rPr>
+          <w:rFonts w:cstheme="minorHAnsi"/>
+          <w:sz w:val="24"/>
+          <w:szCs w:val="24"/>
+        </w:rPr>
+        <w:t>and press ENTER.</w:t>
+      </w:r>
+    </w:p>
+    <w:p>
+      <w:pPr>
+        <w:pStyle w:val="Heading1"/>
+        <w:numPr>
+          <w:ilvl w:val="0"/>
+          <w:numId w:val="1"/>
+        </w:numPr>
+        <w:spacing w:after="240"/>
+      </w:pPr>
+      <w:r>
+        <w:t xml:space="preserve">Running the </w:t>
+      </w:r>
+      <w:r>
+        <w:t xml:space="preserve">Peers </w:t>
+      </w:r>
+    </w:p>
+    <w:p>
+      <w:pPr>
+        <w:rPr>
+          <w:b/>
+        </w:rPr>
+      </w:pPr>
+      <w:r>
+        <w:rPr>
+          <w:b/>
+        </w:rPr>
+        <w:t>Push Mode</w:t>
+      </w:r>
+    </w:p>
+    <w:p>
+      <w:pPr>
+        <w:rPr>
+          <w:sz w:val="24"/>
+          <w:szCs w:val="24"/>
+        </w:rPr>
+      </w:pPr>
+      <w:r>
+        <w:rPr>
+          <w:sz w:val="24"/>
+          <w:szCs w:val="24"/>
+        </w:rPr>
+        <w:t xml:space="preserve">Once the build is completed, your installation directory becomes equipped with </w:t>
+      </w:r>
+      <w:r>
+        <w:rPr>
+          <w:sz w:val="24"/>
+          <w:szCs w:val="24"/>
+        </w:rPr>
+        <w:t>10 peers labeled peer0 through peer9</w:t>
+      </w:r>
+      <w:r>
+        <w:rPr>
+          <w:sz w:val="24"/>
+          <w:szCs w:val="24"/>
+        </w:rPr>
+        <w:t xml:space="preserve">. </w:t>
+      </w:r>
+    </w:p>
+    <w:p>
+      <w:pPr>
+        <w:pStyle w:val="ListParagraph"/>
+        <w:numPr>
+          <w:ilvl w:val="0"/>
+          <w:numId w:val="4"/>
+        </w:numPr>
+      </w:pPr>
+      <w:r>
+        <w:rPr>
+          <w:sz w:val="24"/>
+          <w:szCs w:val="24"/>
+        </w:rPr>
+        <w:t>Open each peer folder in a separate terminal. Here is an example of what it could look like:</w:t>
+      </w:r>
+    </w:p>
+    <w:p>
+      <w:pPr>
         <w:keepNext/>
       </w:pPr>
       <w:r>
         <w:rPr>
           <w:noProof/>
-          <w:sz w:val="24"/>
-          <w:szCs w:val="24"/>
         </w:rPr>
         <w:drawing>
-          <wp:inline distT="0" distB="0" distL="0" distR="0" wp14:anchorId="2292DD46" wp14:editId="03558BD3">
-            <wp:extent cx="5934075" cy="3438525"/>
-            <wp:effectExtent l="0" t="0" r="9525" b="9525"/>
-            <wp:docPr id="2" name="Picture 2"/>
+          <wp:inline distT="0" distB="0" distL="0" distR="0" wp14:anchorId="015AFC9A" wp14:editId="6374AA0B">
+            <wp:extent cx="5943600" cy="2926080"/>
+            <wp:effectExtent l="0" t="0" r="0" b="7620"/>
+            <wp:docPr id="3" name="Picture 3"/>
             <wp:cNvGraphicFramePr>
               <a:graphicFrameLocks xmlns:a="http://schemas.openxmlformats.org/drawingml/2006/main" noChangeAspect="1"/>
             </wp:cNvGraphicFramePr>
@@ -759,7 +860,7 @@
                     </pic:cNvPicPr>
                   </pic:nvPicPr>
                   <pic:blipFill>
-                    <a:blip r:embed="rId7">
+                    <a:blip r:embed="rId7" cstate="print">
                       <a:extLst>
                         <a:ext uri="{28A0092B-C50C-407E-A947-70E740481C1C}">
                           <a14:useLocalDpi xmlns:a14="http://schemas.microsoft.com/office/drawing/2010/main" val="0"/>
@@ -774,7 +875,7 @@
                   <pic:spPr bwMode="auto">
                     <a:xfrm>
                       <a:off x="0" y="0"/>
-                      <a:ext cx="5934075" cy="3438525"/>
+                      <a:ext cx="5943600" cy="2926080"/>
                     </a:xfrm>
                     <a:prstGeom prst="rect">
                       <a:avLst/>
@@ -795,147 +896,97 @@
       <w:pPr>
         <w:pStyle w:val="Caption"/>
         <w:jc w:val="center"/>
-        <w:rPr>
-          <w:sz w:val="22"/>
-          <w:szCs w:val="22"/>
-        </w:rPr>
-      </w:pPr>
-      <w:r>
-        <w:rPr>
-          <w:sz w:val="22"/>
-          <w:szCs w:val="22"/>
-        </w:rPr>
+      </w:pPr>
+      <w:r>
         <w:t xml:space="preserve">Figure </w:t>
       </w:r>
       <w:r>
-        <w:rPr>
-          <w:sz w:val="22"/>
-          <w:szCs w:val="22"/>
-        </w:rPr>
         <w:fldChar w:fldCharType="begin"/>
       </w:r>
       <w:r>
-        <w:rPr>
-          <w:sz w:val="22"/>
-          <w:szCs w:val="22"/>
-        </w:rPr>
         <w:instrText xml:space="preserve"> SEQ Figure \* ARABIC </w:instrText>
       </w:r>
       <w:r>
-        <w:rPr>
-          <w:sz w:val="22"/>
-          <w:szCs w:val="22"/>
-        </w:rPr>
         <w:fldChar w:fldCharType="separate"/>
       </w:r>
       <w:r>
         <w:rPr>
           <w:noProof/>
-          <w:sz w:val="22"/>
-          <w:szCs w:val="22"/>
         </w:rPr>
         <w:t>1</w:t>
       </w:r>
       <w:r>
-        <w:rPr>
-          <w:sz w:val="22"/>
-          <w:szCs w:val="22"/>
-        </w:rPr>
         <w:fldChar w:fldCharType="end"/>
       </w:r>
       <w:r>
-        <w:rPr>
-          <w:sz w:val="22"/>
-          <w:szCs w:val="22"/>
-        </w:rPr>
-        <w:t xml:space="preserve">: </w:t>
-      </w:r>
-      <w:r>
-        <w:rPr>
-          <w:sz w:val="22"/>
-          <w:szCs w:val="22"/>
-        </w:rPr>
-        <w:t xml:space="preserve">The </w:t>
-      </w:r>
-      <w:proofErr w:type="spellStart"/>
-      <w:r>
-        <w:rPr>
-          <w:sz w:val="22"/>
-          <w:szCs w:val="22"/>
-        </w:rPr>
-        <w:t>d</w:t>
-      </w:r>
-      <w:r>
-        <w:rPr>
-          <w:sz w:val="22"/>
-          <w:szCs w:val="22"/>
-        </w:rPr>
-        <w:t>apster</w:t>
-      </w:r>
-      <w:proofErr w:type="spellEnd"/>
-      <w:r>
-        <w:rPr>
-          <w:sz w:val="22"/>
-          <w:szCs w:val="22"/>
-        </w:rPr>
+        <w:t>:</w:t>
+      </w:r>
+      <w:r>
         <w:t xml:space="preserve"> </w:t>
       </w:r>
       <w:r>
-        <w:rPr>
-          <w:sz w:val="22"/>
-          <w:szCs w:val="22"/>
-        </w:rPr>
-        <w:t xml:space="preserve">directory </w:t>
-      </w:r>
-      <w:r>
-        <w:rPr>
-          <w:sz w:val="22"/>
-          <w:szCs w:val="22"/>
-        </w:rPr>
-        <w:t>is extracted to the Desktop.</w:t>
-      </w:r>
+        <w:t>The terminals are opened with a paint file underneath that accentuates the connections between the peers. This is graphic underneath is optional!</w:t>
+      </w:r>
+    </w:p>
+    <w:p>
+      <w:pPr>
+        <w:pStyle w:val="ListParagraph"/>
+        <w:rPr>
+          <w:sz w:val="24"/>
+          <w:szCs w:val="24"/>
+        </w:rPr>
+      </w:pPr>
+    </w:p>
+    <w:p>
+      <w:pPr>
+        <w:pStyle w:val="ListParagraph"/>
+        <w:rPr>
+          <w:sz w:val="24"/>
+          <w:szCs w:val="24"/>
+        </w:rPr>
+      </w:pPr>
+    </w:p>
+    <w:p>
+      <w:pPr>
+        <w:pStyle w:val="ListParagraph"/>
+        <w:rPr>
+          <w:sz w:val="24"/>
+          <w:szCs w:val="24"/>
+        </w:rPr>
+      </w:pPr>
+    </w:p>
+    <w:p>
+      <w:pPr>
+        <w:pStyle w:val="ListParagraph"/>
+        <w:rPr>
+          <w:sz w:val="24"/>
+          <w:szCs w:val="24"/>
+        </w:rPr>
+      </w:pPr>
     </w:p>
     <w:p>
       <w:pPr>
         <w:pStyle w:val="ListParagraph"/>
         <w:numPr>
           <w:ilvl w:val="0"/>
-          <w:numId w:val="3"/>
+          <w:numId w:val="4"/>
         </w:numPr>
-        <w:spacing w:line="360" w:lineRule="auto"/>
-        <w:rPr>
-          <w:sz w:val="24"/>
-          <w:szCs w:val="24"/>
-        </w:rPr>
-      </w:pPr>
-      <w:r>
-        <w:rPr>
-          <w:sz w:val="24"/>
-          <w:szCs w:val="24"/>
-        </w:rPr>
-        <w:t xml:space="preserve">Open a Terminal and navigate to the extracted </w:t>
-      </w:r>
-      <w:proofErr w:type="spellStart"/>
-      <w:r>
-        <w:rPr>
-          <w:sz w:val="24"/>
-          <w:szCs w:val="24"/>
-        </w:rPr>
-        <w:t>dapster</w:t>
-      </w:r>
-      <w:proofErr w:type="spellEnd"/>
-      <w:r>
-        <w:rPr>
-          <w:sz w:val="24"/>
-          <w:szCs w:val="24"/>
-        </w:rPr>
-        <w:t xml:space="preserve"> directory. This can easily be done in certain version of Linux such as Ubuntu by right clicking in the Files manager and selecting “Open in Terminal”.</w:t>
+        <w:rPr>
+          <w:sz w:val="24"/>
+          <w:szCs w:val="24"/>
+        </w:rPr>
+      </w:pPr>
+      <w:r>
+        <w:rPr>
+          <w:sz w:val="24"/>
+          <w:szCs w:val="24"/>
+        </w:rPr>
+        <w:t>In each of the terminals, start the Peer by typing java -jar Peer.jar push</w:t>
       </w:r>
     </w:p>
     <w:p>
       <w:pPr>
         <w:keepNext/>
-        <w:jc w:val="center"/>
       </w:pPr>
       <w:r>
         <w:rPr>
@@ -943,12 +994,11 @@
           <w:sz w:val="24"/>
           <w:szCs w:val="24"/>
         </w:rPr>
-        <w:lastRenderedPageBreak/>
         <w:drawing>
-          <wp:inline distT="0" distB="0" distL="0" distR="0" wp14:anchorId="5D3BAA70" wp14:editId="2E21FD0B">
-            <wp:extent cx="5527548" cy="3543300"/>
-            <wp:effectExtent l="0" t="0" r="0" b="0"/>
-            <wp:docPr id="4" name="Picture 4"/>
+          <wp:inline distT="0" distB="0" distL="0" distR="0" wp14:anchorId="47AFA8EE" wp14:editId="64945840">
+            <wp:extent cx="5932805" cy="2889250"/>
+            <wp:effectExtent l="0" t="0" r="0" b="6350"/>
+            <wp:docPr id="7" name="Picture 7"/>
             <wp:cNvGraphicFramePr>
               <a:graphicFrameLocks xmlns:a="http://schemas.openxmlformats.org/drawingml/2006/main" noChangeAspect="1"/>
             </wp:cNvGraphicFramePr>
@@ -956,13 +1006,13 @@
               <a:graphicData uri="http://schemas.openxmlformats.org/drawingml/2006/picture">
                 <pic:pic xmlns:pic="http://schemas.openxmlformats.org/drawingml/2006/picture">
                   <pic:nvPicPr>
-                    <pic:cNvPr id="0" name="Picture 4"/>
+                    <pic:cNvPr id="0" name="Picture 3"/>
                     <pic:cNvPicPr>
                       <a:picLocks noChangeAspect="1" noChangeArrowheads="1"/>
                     </pic:cNvPicPr>
                   </pic:nvPicPr>
                   <pic:blipFill>
-                    <a:blip r:embed="rId8">
+                    <a:blip r:embed="rId8" cstate="print">
                       <a:extLst>
                         <a:ext uri="{28A0092B-C50C-407E-A947-70E740481C1C}">
                           <a14:useLocalDpi xmlns:a14="http://schemas.microsoft.com/office/drawing/2010/main" val="0"/>
@@ -977,7 +1027,7 @@
                   <pic:spPr bwMode="auto">
                     <a:xfrm>
                       <a:off x="0" y="0"/>
-                      <a:ext cx="5527548" cy="3543300"/>
+                      <a:ext cx="5932805" cy="2889250"/>
                     </a:xfrm>
                     <a:prstGeom prst="rect">
                       <a:avLst/>
@@ -999,553 +1049,33 @@
         <w:pStyle w:val="Caption"/>
         <w:jc w:val="center"/>
         <w:rPr>
-          <w:sz w:val="22"/>
-          <w:szCs w:val="22"/>
-        </w:rPr>
-      </w:pPr>
-      <w:r>
-        <w:rPr>
-          <w:sz w:val="22"/>
-          <w:szCs w:val="22"/>
-        </w:rPr>
+          <w:sz w:val="24"/>
+          <w:szCs w:val="24"/>
+        </w:rPr>
+      </w:pPr>
+      <w:r>
         <w:t xml:space="preserve">Figure </w:t>
       </w:r>
       <w:r>
-        <w:rPr>
-          <w:sz w:val="22"/>
-          <w:szCs w:val="22"/>
-        </w:rPr>
         <w:fldChar w:fldCharType="begin"/>
       </w:r>
       <w:r>
-        <w:rPr>
-          <w:sz w:val="22"/>
-          <w:szCs w:val="22"/>
-        </w:rPr>
         <w:instrText xml:space="preserve"> SEQ Figure \* ARABIC </w:instrText>
       </w:r>
       <w:r>
-        <w:rPr>
-          <w:sz w:val="22"/>
-          <w:szCs w:val="22"/>
-        </w:rPr>
         <w:fldChar w:fldCharType="separate"/>
       </w:r>
       <w:r>
         <w:rPr>
           <w:noProof/>
-          <w:sz w:val="22"/>
-          <w:szCs w:val="22"/>
         </w:rPr>
         <w:t>2</w:t>
       </w:r>
       <w:r>
-        <w:rPr>
-          <w:sz w:val="22"/>
-          <w:szCs w:val="22"/>
-        </w:rPr>
         <w:fldChar w:fldCharType="end"/>
       </w:r>
       <w:r>
-        <w:rPr>
-          <w:sz w:val="22"/>
-          <w:szCs w:val="22"/>
-        </w:rPr>
-        <w:t xml:space="preserve">: Inside the </w:t>
-      </w:r>
-      <w:proofErr w:type="spellStart"/>
-      <w:r>
-        <w:rPr>
-          <w:sz w:val="22"/>
-          <w:szCs w:val="22"/>
-        </w:rPr>
-        <w:t>dapster</w:t>
-      </w:r>
-      <w:proofErr w:type="spellEnd"/>
-      <w:r>
-        <w:rPr>
-          <w:sz w:val="22"/>
-          <w:szCs w:val="22"/>
-        </w:rPr>
-        <w:t xml:space="preserve"> directory in Terminal.</w:t>
-      </w:r>
-    </w:p>
-    <w:p>
-      <w:pPr>
-        <w:pStyle w:val="ListParagraph"/>
-        <w:numPr>
-          <w:ilvl w:val="0"/>
-          <w:numId w:val="3"/>
-        </w:numPr>
-        <w:rPr>
-          <w:sz w:val="24"/>
-          <w:szCs w:val="24"/>
-        </w:rPr>
-      </w:pPr>
-      <w:r>
-        <w:rPr>
-          <w:sz w:val="24"/>
-          <w:szCs w:val="24"/>
-        </w:rPr>
-        <w:t xml:space="preserve">Final step: inside the terminal, </w:t>
-      </w:r>
-      <w:r>
-        <w:rPr>
-          <w:sz w:val="24"/>
-          <w:szCs w:val="24"/>
-        </w:rPr>
-        <w:t xml:space="preserve">type </w:t>
-      </w:r>
-      <w:r>
-        <w:rPr>
-          <w:rFonts w:ascii="Consolas" w:hAnsi="Consolas"/>
-          <w:b/>
-          <w:sz w:val="24"/>
-          <w:szCs w:val="24"/>
-        </w:rPr>
-        <w:t>ant</w:t>
-      </w:r>
-      <w:r>
-        <w:rPr>
-          <w:rFonts w:ascii="Consolas" w:hAnsi="Consolas"/>
-          <w:sz w:val="24"/>
-          <w:szCs w:val="24"/>
-        </w:rPr>
-        <w:t xml:space="preserve"> </w:t>
-      </w:r>
-      <w:r>
-        <w:rPr>
-          <w:rFonts w:cstheme="minorHAnsi"/>
-          <w:sz w:val="24"/>
-          <w:szCs w:val="24"/>
-        </w:rPr>
-        <w:t>and press ENTER.</w:t>
-      </w:r>
-    </w:p>
-    <w:p>
-      <w:pPr>
-        <w:keepNext/>
-        <w:jc w:val="center"/>
-      </w:pPr>
-      <w:r>
-        <w:rPr>
-          <w:noProof/>
-        </w:rPr>
-        <w:drawing>
-          <wp:inline distT="0" distB="0" distL="0" distR="0" wp14:anchorId="496AEFC7" wp14:editId="35684C94">
-            <wp:extent cx="5534025" cy="3565188"/>
-            <wp:effectExtent l="0" t="0" r="0" b="0"/>
-            <wp:docPr id="5" name="Picture 5"/>
-            <wp:cNvGraphicFramePr>
-              <a:graphicFrameLocks xmlns:a="http://schemas.openxmlformats.org/drawingml/2006/main" noChangeAspect="1"/>
-            </wp:cNvGraphicFramePr>
-            <a:graphic xmlns:a="http://schemas.openxmlformats.org/drawingml/2006/main">
-              <a:graphicData uri="http://schemas.openxmlformats.org/drawingml/2006/picture">
-                <pic:pic xmlns:pic="http://schemas.openxmlformats.org/drawingml/2006/picture">
-                  <pic:nvPicPr>
-                    <pic:cNvPr id="0" name="Picture 5"/>
-                    <pic:cNvPicPr>
-                      <a:picLocks noChangeAspect="1" noChangeArrowheads="1"/>
-                    </pic:cNvPicPr>
-                  </pic:nvPicPr>
-                  <pic:blipFill>
-                    <a:blip r:embed="rId9">
-                      <a:extLst>
-                        <a:ext uri="{28A0092B-C50C-407E-A947-70E740481C1C}">
-                          <a14:useLocalDpi xmlns:a14="http://schemas.microsoft.com/office/drawing/2010/main" val="0"/>
-                        </a:ext>
-                      </a:extLst>
-                    </a:blip>
-                    <a:srcRect/>
-                    <a:stretch>
-                      <a:fillRect/>
-                    </a:stretch>
-                  </pic:blipFill>
-                  <pic:spPr bwMode="auto">
-                    <a:xfrm>
-                      <a:off x="0" y="0"/>
-                      <a:ext cx="5557404" cy="3580249"/>
-                    </a:xfrm>
-                    <a:prstGeom prst="rect">
-                      <a:avLst/>
-                    </a:prstGeom>
-                    <a:noFill/>
-                    <a:ln>
-                      <a:noFill/>
-                    </a:ln>
-                  </pic:spPr>
-                </pic:pic>
-              </a:graphicData>
-            </a:graphic>
-          </wp:inline>
-        </w:drawing>
-      </w:r>
-    </w:p>
-    <w:p>
-      <w:pPr>
-        <w:pStyle w:val="Caption"/>
-        <w:jc w:val="center"/>
-        <w:rPr>
-          <w:sz w:val="22"/>
-          <w:szCs w:val="22"/>
-        </w:rPr>
-      </w:pPr>
-      <w:r>
-        <w:rPr>
-          <w:sz w:val="22"/>
-          <w:szCs w:val="22"/>
-        </w:rPr>
-        <w:t xml:space="preserve">Figure </w:t>
-      </w:r>
-      <w:r>
-        <w:rPr>
-          <w:sz w:val="22"/>
-          <w:szCs w:val="22"/>
-        </w:rPr>
-        <w:fldChar w:fldCharType="begin"/>
-      </w:r>
-      <w:r>
-        <w:rPr>
-          <w:sz w:val="22"/>
-          <w:szCs w:val="22"/>
-        </w:rPr>
-        <w:instrText xml:space="preserve"> SEQ Figure \* ARABIC </w:instrText>
-      </w:r>
-      <w:r>
-        <w:rPr>
-          <w:sz w:val="22"/>
-          <w:szCs w:val="22"/>
-        </w:rPr>
-        <w:fldChar w:fldCharType="separate"/>
-      </w:r>
-      <w:r>
-        <w:rPr>
-          <w:noProof/>
-          <w:sz w:val="22"/>
-          <w:szCs w:val="22"/>
-        </w:rPr>
-        <w:t>3</w:t>
-      </w:r>
-      <w:r>
-        <w:rPr>
-          <w:sz w:val="22"/>
-          <w:szCs w:val="22"/>
-        </w:rPr>
-        <w:fldChar w:fldCharType="end"/>
-      </w:r>
-      <w:r>
-        <w:rPr>
-          <w:sz w:val="22"/>
-          <w:szCs w:val="22"/>
-        </w:rPr>
-        <w:t>: A successful build after executing ant.</w:t>
-      </w:r>
-    </w:p>
-    <w:p>
-      <w:pPr>
-        <w:pStyle w:val="Heading1"/>
-        <w:numPr>
-          <w:ilvl w:val="0"/>
-          <w:numId w:val="1"/>
-        </w:numPr>
-        <w:spacing w:after="240"/>
-      </w:pPr>
-      <w:r>
-        <w:lastRenderedPageBreak/>
-        <w:t>Running the Server</w:t>
-      </w:r>
-    </w:p>
-    <w:p>
-      <w:pPr>
-        <w:rPr>
-          <w:sz w:val="24"/>
-          <w:szCs w:val="24"/>
-        </w:rPr>
-      </w:pPr>
-      <w:r>
-        <w:rPr>
-          <w:sz w:val="24"/>
-          <w:szCs w:val="24"/>
-        </w:rPr>
-        <w:t xml:space="preserve">Once the build is completed, your installation directory becomes equipped with a Central Indexing Server as well as 3 Peers. The first step in successfully running the program is starting the server. </w:t>
-      </w:r>
-    </w:p>
-    <w:p>
-      <w:pPr>
-        <w:pStyle w:val="ListParagraph"/>
-        <w:numPr>
-          <w:ilvl w:val="0"/>
-          <w:numId w:val="4"/>
-        </w:numPr>
-        <w:rPr>
-          <w:sz w:val="24"/>
-          <w:szCs w:val="24"/>
-        </w:rPr>
-      </w:pPr>
-      <w:r>
-        <w:rPr>
-          <w:sz w:val="24"/>
-          <w:szCs w:val="24"/>
-        </w:rPr>
-        <w:t xml:space="preserve">Change directories in your Terminal to the server directory by typing </w:t>
-      </w:r>
-      <w:r>
-        <w:rPr>
-          <w:rFonts w:ascii="Consolas" w:hAnsi="Consolas"/>
-          <w:b/>
-          <w:sz w:val="24"/>
-          <w:szCs w:val="24"/>
-        </w:rPr>
-        <w:t>cd server</w:t>
-      </w:r>
-      <w:r>
-        <w:rPr>
-          <w:rFonts w:ascii="Consolas" w:hAnsi="Consolas"/>
-          <w:sz w:val="24"/>
-          <w:szCs w:val="24"/>
-        </w:rPr>
-        <w:t xml:space="preserve"> </w:t>
-      </w:r>
-      <w:r>
-        <w:rPr>
-          <w:rFonts w:cstheme="minorHAnsi"/>
-          <w:sz w:val="24"/>
-          <w:szCs w:val="24"/>
-        </w:rPr>
-        <w:t>and pressing enter.</w:t>
-      </w:r>
-      <w:r>
-        <w:rPr>
-          <w:sz w:val="24"/>
-          <w:szCs w:val="24"/>
-        </w:rPr>
-        <w:t xml:space="preserve"> </w:t>
-      </w:r>
-    </w:p>
-    <w:p>
-      <w:pPr>
-        <w:keepNext/>
-      </w:pPr>
-      <w:r>
-        <w:rPr>
-          <w:noProof/>
-        </w:rPr>
-        <w:drawing>
-          <wp:inline distT="0" distB="0" distL="0" distR="0" wp14:anchorId="51ACD176" wp14:editId="23E76738">
-            <wp:extent cx="5934075" cy="1657350"/>
-            <wp:effectExtent l="0" t="0" r="9525" b="0"/>
-            <wp:docPr id="6" name="Picture 6"/>
-            <wp:cNvGraphicFramePr>
-              <a:graphicFrameLocks xmlns:a="http://schemas.openxmlformats.org/drawingml/2006/main" noChangeAspect="1"/>
-            </wp:cNvGraphicFramePr>
-            <a:graphic xmlns:a="http://schemas.openxmlformats.org/drawingml/2006/main">
-              <a:graphicData uri="http://schemas.openxmlformats.org/drawingml/2006/picture">
-                <pic:pic xmlns:pic="http://schemas.openxmlformats.org/drawingml/2006/picture">
-                  <pic:nvPicPr>
-                    <pic:cNvPr id="0" name="Picture 6"/>
-                    <pic:cNvPicPr>
-                      <a:picLocks noChangeAspect="1" noChangeArrowheads="1"/>
-                    </pic:cNvPicPr>
-                  </pic:nvPicPr>
-                  <pic:blipFill>
-                    <a:blip r:embed="rId10">
-                      <a:extLst>
-                        <a:ext uri="{28A0092B-C50C-407E-A947-70E740481C1C}">
-                          <a14:useLocalDpi xmlns:a14="http://schemas.microsoft.com/office/drawing/2010/main" val="0"/>
-                        </a:ext>
-                      </a:extLst>
-                    </a:blip>
-                    <a:srcRect/>
-                    <a:stretch>
-                      <a:fillRect/>
-                    </a:stretch>
-                  </pic:blipFill>
-                  <pic:spPr bwMode="auto">
-                    <a:xfrm>
-                      <a:off x="0" y="0"/>
-                      <a:ext cx="5934075" cy="1657350"/>
-                    </a:xfrm>
-                    <a:prstGeom prst="rect">
-                      <a:avLst/>
-                    </a:prstGeom>
-                    <a:noFill/>
-                    <a:ln>
-                      <a:noFill/>
-                    </a:ln>
-                  </pic:spPr>
-                </pic:pic>
-              </a:graphicData>
-            </a:graphic>
-          </wp:inline>
-        </w:drawing>
-      </w:r>
-    </w:p>
-    <w:p>
-      <w:pPr>
-        <w:pStyle w:val="Caption"/>
-        <w:jc w:val="center"/>
-        <w:rPr>
-          <w:sz w:val="22"/>
-          <w:szCs w:val="22"/>
-        </w:rPr>
-      </w:pPr>
-      <w:r>
-        <w:rPr>
-          <w:sz w:val="22"/>
-          <w:szCs w:val="22"/>
-        </w:rPr>
-        <w:t xml:space="preserve">Figure </w:t>
-      </w:r>
-      <w:r>
-        <w:rPr>
-          <w:sz w:val="22"/>
-          <w:szCs w:val="22"/>
-        </w:rPr>
-        <w:fldChar w:fldCharType="begin"/>
-      </w:r>
-      <w:r>
-        <w:rPr>
-          <w:sz w:val="22"/>
-          <w:szCs w:val="22"/>
-        </w:rPr>
-        <w:instrText xml:space="preserve"> SEQ Figure \* ARABIC </w:instrText>
-      </w:r>
-      <w:r>
-        <w:rPr>
-          <w:sz w:val="22"/>
-          <w:szCs w:val="22"/>
-        </w:rPr>
-        <w:fldChar w:fldCharType="separate"/>
-      </w:r>
-      <w:r>
-        <w:rPr>
-          <w:noProof/>
-          <w:sz w:val="22"/>
-          <w:szCs w:val="22"/>
-        </w:rPr>
-        <w:t>4</w:t>
-      </w:r>
-      <w:r>
-        <w:rPr>
-          <w:sz w:val="22"/>
-          <w:szCs w:val="22"/>
-        </w:rPr>
-        <w:fldChar w:fldCharType="end"/>
-      </w:r>
-      <w:r>
-        <w:rPr>
-          <w:sz w:val="22"/>
-          <w:szCs w:val="22"/>
-        </w:rPr>
-        <w:t>: The view of the terminal after clearing the screen and changing directories to the server.</w:t>
-      </w:r>
-    </w:p>
-    <w:p>
-      <w:pPr>
-        <w:pStyle w:val="ListParagraph"/>
-        <w:numPr>
-          <w:ilvl w:val="0"/>
-          <w:numId w:val="4"/>
-        </w:numPr>
-        <w:rPr>
-          <w:sz w:val="24"/>
-          <w:szCs w:val="24"/>
-        </w:rPr>
-      </w:pPr>
-      <w:r>
-        <w:rPr>
-          <w:sz w:val="24"/>
-          <w:szCs w:val="24"/>
-        </w:rPr>
-        <w:t xml:space="preserve">To start running the server, type </w:t>
-      </w:r>
-      <w:r>
-        <w:rPr>
-          <w:rFonts w:ascii="Consolas" w:hAnsi="Consolas"/>
-          <w:b/>
-          <w:sz w:val="24"/>
-          <w:szCs w:val="24"/>
-        </w:rPr>
-        <w:t>java -jar Server.jar</w:t>
-      </w:r>
-      <w:r>
-        <w:rPr>
-          <w:rFonts w:ascii="Consolas" w:hAnsi="Consolas"/>
-          <w:sz w:val="24"/>
-          <w:szCs w:val="24"/>
-        </w:rPr>
-        <w:t xml:space="preserve"> </w:t>
-      </w:r>
-      <w:r>
-        <w:rPr>
-          <w:rFonts w:cstheme="minorHAnsi"/>
-          <w:sz w:val="24"/>
-          <w:szCs w:val="24"/>
-        </w:rPr>
-        <w:t>and press ENTER.</w:t>
-      </w:r>
-    </w:p>
-    <w:p>
-      <w:pPr>
-        <w:rPr>
-          <w:sz w:val="24"/>
-          <w:szCs w:val="24"/>
-        </w:rPr>
-      </w:pPr>
-      <w:r>
-        <w:rPr>
-          <w:noProof/>
-          <w:sz w:val="24"/>
-          <w:szCs w:val="24"/>
-        </w:rPr>
-        <w:drawing>
-          <wp:inline distT="0" distB="0" distL="0" distR="0" wp14:anchorId="2AAFCEE4" wp14:editId="67DAE97B">
-            <wp:extent cx="5943600" cy="1943100"/>
-            <wp:effectExtent l="0" t="0" r="0" b="0"/>
-            <wp:docPr id="8" name="Picture 8"/>
-            <wp:cNvGraphicFramePr>
-              <a:graphicFrameLocks xmlns:a="http://schemas.openxmlformats.org/drawingml/2006/main" noChangeAspect="1"/>
-            </wp:cNvGraphicFramePr>
-            <a:graphic xmlns:a="http://schemas.openxmlformats.org/drawingml/2006/main">
-              <a:graphicData uri="http://schemas.openxmlformats.org/drawingml/2006/picture">
-                <pic:pic xmlns:pic="http://schemas.openxmlformats.org/drawingml/2006/picture">
-                  <pic:nvPicPr>
-                    <pic:cNvPr id="0" name="Picture 8"/>
-                    <pic:cNvPicPr>
-                      <a:picLocks noChangeAspect="1" noChangeArrowheads="1"/>
-                    </pic:cNvPicPr>
-                  </pic:nvPicPr>
-                  <pic:blipFill>
-                    <a:blip r:embed="rId11">
-                      <a:extLst>
-                        <a:ext uri="{28A0092B-C50C-407E-A947-70E740481C1C}">
-                          <a14:useLocalDpi xmlns:a14="http://schemas.microsoft.com/office/drawing/2010/main" val="0"/>
-                        </a:ext>
-                      </a:extLst>
-                    </a:blip>
-                    <a:srcRect/>
-                    <a:stretch>
-                      <a:fillRect/>
-                    </a:stretch>
-                  </pic:blipFill>
-                  <pic:spPr bwMode="auto">
-                    <a:xfrm>
-                      <a:off x="0" y="0"/>
-                      <a:ext cx="5943600" cy="1943100"/>
-                    </a:xfrm>
-                    <a:prstGeom prst="rect">
-                      <a:avLst/>
-                    </a:prstGeom>
-                    <a:noFill/>
-                    <a:ln>
-                      <a:noFill/>
-                    </a:ln>
-                  </pic:spPr>
-                </pic:pic>
-              </a:graphicData>
-            </a:graphic>
-          </wp:inline>
-        </w:drawing>
+        <w:t>: All peers initialized in push mode</w:t>
       </w:r>
     </w:p>
     <w:p>
@@ -1566,35 +1096,14 @@
           <w:sz w:val="24"/>
           <w:szCs w:val="24"/>
         </w:rPr>
-        <w:t xml:space="preserve">Once the server is running, </w:t>
-      </w:r>
-      <w:r>
-        <w:rPr>
-          <w:sz w:val="24"/>
-          <w:szCs w:val="24"/>
-        </w:rPr>
-        <w:t xml:space="preserve">peers will be able to request services from it. In addition, </w:t>
-      </w:r>
-      <w:r>
-        <w:rPr>
-          <w:sz w:val="24"/>
-          <w:szCs w:val="24"/>
-        </w:rPr>
-        <w:t>you could provide the following commands to the server</w:t>
-      </w:r>
-      <w:r>
-        <w:rPr>
-          <w:sz w:val="24"/>
-          <w:szCs w:val="24"/>
-        </w:rPr>
-        <w:t xml:space="preserve"> via the command line</w:t>
-      </w:r>
-      <w:r>
-        <w:rPr>
-          <w:sz w:val="24"/>
-          <w:szCs w:val="24"/>
-        </w:rPr>
-        <w:t>:</w:t>
+        <w:t xml:space="preserve">Once </w:t>
+      </w:r>
+      <w:r>
+        <w:rPr>
+          <w:sz w:val="24"/>
+          <w:szCs w:val="24"/>
+        </w:rPr>
+        <w:t>a peer is running, it can do the following commands via user input</w:t>
       </w:r>
     </w:p>
     <w:p>
@@ -1617,14 +1126,21 @@
           <w:sz w:val="24"/>
           <w:szCs w:val="24"/>
         </w:rPr>
-        <w:t>list</w:t>
-      </w:r>
-      <w:r>
-        <w:rPr>
-          <w:sz w:val="24"/>
-          <w:szCs w:val="24"/>
-        </w:rPr>
-        <w:t xml:space="preserve"> – lists the index contents, including all files and how many peers have that file.</w:t>
+        <w:t>get {filename}</w:t>
+      </w:r>
+      <w:r>
+        <w:rPr>
+          <w:sz w:val="24"/>
+          <w:szCs w:val="24"/>
+        </w:rPr>
+        <w:t xml:space="preserve"> – </w:t>
+      </w:r>
+      <w:r>
+        <w:rPr>
+          <w:sz w:val="24"/>
+          <w:szCs w:val="24"/>
+        </w:rPr>
+        <w:t>Sends a query message out that searches for the file with the given name. If a neighbor or someone on a network has it, this peer will download that file</w:t>
       </w:r>
     </w:p>
     <w:p>
@@ -1647,14 +1163,21 @@
           <w:sz w:val="24"/>
           <w:szCs w:val="24"/>
         </w:rPr>
-        <w:t>list {filename}</w:t>
-      </w:r>
-      <w:r>
-        <w:rPr>
-          <w:sz w:val="24"/>
-          <w:szCs w:val="24"/>
-        </w:rPr>
-        <w:t xml:space="preserve"> – lists the number of peers that have the given file as well as the addresses of peers that have the file</w:t>
+        <w:t>files</w:t>
+      </w:r>
+      <w:r>
+        <w:rPr>
+          <w:sz w:val="24"/>
+          <w:szCs w:val="24"/>
+        </w:rPr>
+        <w:t xml:space="preserve"> – </w:t>
+      </w:r>
+      <w:r>
+        <w:rPr>
+          <w:sz w:val="24"/>
+          <w:szCs w:val="24"/>
+        </w:rPr>
+        <w:t>lists all files this peer has downloaded. Shows file statistics such as next expiration time, owner (+++ for this is the owner), and current version number.</w:t>
       </w:r>
     </w:p>
     <w:p>
@@ -1677,679 +1200,21 @@
           <w:sz w:val="24"/>
           <w:szCs w:val="24"/>
         </w:rPr>
-        <w:t>exit</w:t>
-      </w:r>
-      <w:r>
-        <w:rPr>
-          <w:sz w:val="24"/>
-          <w:szCs w:val="24"/>
-        </w:rPr>
-        <w:t xml:space="preserve"> – closes the server</w:t>
-      </w:r>
-    </w:p>
-    <w:p>
-      <w:pPr>
-        <w:pStyle w:val="Heading1"/>
-        <w:numPr>
-          <w:ilvl w:val="0"/>
-          <w:numId w:val="1"/>
-        </w:numPr>
-        <w:spacing w:after="240"/>
-      </w:pPr>
-      <w:r>
-        <w:lastRenderedPageBreak/>
-        <w:t>Running the Peers</w:t>
-      </w:r>
-    </w:p>
-    <w:p>
-      <w:pPr>
-        <w:spacing w:line="360" w:lineRule="auto"/>
-        <w:rPr>
-          <w:sz w:val="24"/>
-          <w:szCs w:val="24"/>
-        </w:rPr>
-      </w:pPr>
-      <w:r>
-        <w:rPr>
-          <w:sz w:val="24"/>
-          <w:szCs w:val="24"/>
-        </w:rPr>
-        <w:t xml:space="preserve">Once the server is running, Peers can function properly. The Peer program </w:t>
-      </w:r>
-      <w:proofErr w:type="gramStart"/>
-      <w:r>
-        <w:rPr>
-          <w:sz w:val="24"/>
-          <w:szCs w:val="24"/>
-        </w:rPr>
-        <w:t>is located in</w:t>
-      </w:r>
-      <w:proofErr w:type="gramEnd"/>
-      <w:r>
-        <w:rPr>
-          <w:sz w:val="24"/>
-          <w:szCs w:val="24"/>
-        </w:rPr>
-        <w:t xml:space="preserve"> three directories: peer1, peer2, and peer3. Each peer comes equipped with its own set of </w:t>
-      </w:r>
-      <w:r>
-        <w:rPr>
-          <w:sz w:val="24"/>
-          <w:szCs w:val="24"/>
-        </w:rPr>
-        <w:t xml:space="preserve">10 text files in the shared directory, ranging from 1K to 10K and name according to the peer and size. You are free to create your own files inside the shared </w:t>
-      </w:r>
-      <w:r>
-        <w:rPr>
-          <w:sz w:val="24"/>
-          <w:szCs w:val="24"/>
-        </w:rPr>
-        <w:t>directory or</w:t>
-      </w:r>
-      <w:r>
-        <w:rPr>
-          <w:sz w:val="24"/>
-          <w:szCs w:val="24"/>
-        </w:rPr>
-        <w:t xml:space="preserve"> move files from another directory. This part of the manual will describe how to use the three pairs simultaneously.</w:t>
-      </w:r>
-    </w:p>
-    <w:p>
-      <w:pPr>
-        <w:pStyle w:val="ListParagraph"/>
-        <w:numPr>
-          <w:ilvl w:val="0"/>
-          <w:numId w:val="6"/>
-        </w:numPr>
-        <w:spacing w:line="360" w:lineRule="auto"/>
-        <w:rPr>
-          <w:sz w:val="24"/>
-          <w:szCs w:val="24"/>
-        </w:rPr>
-      </w:pPr>
-      <w:r>
-        <w:rPr>
-          <w:sz w:val="24"/>
-          <w:szCs w:val="24"/>
-        </w:rPr>
-        <w:t xml:space="preserve">Open three terminal tabs or separate windows. In Ubuntu’s terminal, creating new tabs can easily be done by pressing </w:t>
-      </w:r>
-      <w:proofErr w:type="spellStart"/>
-      <w:r>
-        <w:rPr>
-          <w:b/>
-          <w:sz w:val="24"/>
-          <w:szCs w:val="24"/>
-        </w:rPr>
-        <w:t>Ctrl+Shift+Tab</w:t>
-      </w:r>
-      <w:proofErr w:type="spellEnd"/>
-      <w:r>
-        <w:rPr>
-          <w:sz w:val="24"/>
-          <w:szCs w:val="24"/>
-        </w:rPr>
-        <w:t xml:space="preserve"> in the Terminal. For the first terminal, navigate to the </w:t>
-      </w:r>
-      <w:proofErr w:type="spellStart"/>
-      <w:r>
-        <w:rPr>
-          <w:sz w:val="24"/>
-          <w:szCs w:val="24"/>
-        </w:rPr>
-        <w:t>dapster</w:t>
-      </w:r>
-      <w:proofErr w:type="spellEnd"/>
-      <w:r>
-        <w:rPr>
-          <w:sz w:val="24"/>
-          <w:szCs w:val="24"/>
-        </w:rPr>
-        <w:t xml:space="preserve">/peer1/ directory. For the second terminal, navigate to the </w:t>
-      </w:r>
-      <w:proofErr w:type="spellStart"/>
-      <w:r>
-        <w:rPr>
-          <w:sz w:val="24"/>
-          <w:szCs w:val="24"/>
-        </w:rPr>
-        <w:t>dapster</w:t>
-      </w:r>
-      <w:proofErr w:type="spellEnd"/>
-      <w:r>
-        <w:rPr>
-          <w:sz w:val="24"/>
-          <w:szCs w:val="24"/>
-        </w:rPr>
-        <w:t xml:space="preserve">/peer2/ directory. For the third directory, navigate to the </w:t>
-      </w:r>
-      <w:proofErr w:type="spellStart"/>
-      <w:r>
-        <w:rPr>
-          <w:sz w:val="24"/>
-          <w:szCs w:val="24"/>
-        </w:rPr>
-        <w:t>dapster</w:t>
-      </w:r>
-      <w:proofErr w:type="spellEnd"/>
-      <w:r>
-        <w:rPr>
-          <w:sz w:val="24"/>
-          <w:szCs w:val="24"/>
-        </w:rPr>
-        <w:t>/peer3 directory.</w:t>
-      </w:r>
-    </w:p>
-    <w:p>
-      <w:pPr>
-        <w:keepNext/>
-      </w:pPr>
-      <w:r>
-        <w:rPr>
-          <w:noProof/>
-        </w:rPr>
-        <w:drawing>
-          <wp:inline distT="0" distB="0" distL="0" distR="0" wp14:anchorId="729DBC26" wp14:editId="7936A26E">
-            <wp:extent cx="5943600" cy="4010025"/>
-            <wp:effectExtent l="0" t="0" r="0" b="9525"/>
-            <wp:docPr id="9" name="Picture 9"/>
-            <wp:cNvGraphicFramePr>
-              <a:graphicFrameLocks xmlns:a="http://schemas.openxmlformats.org/drawingml/2006/main" noChangeAspect="1"/>
-            </wp:cNvGraphicFramePr>
-            <a:graphic xmlns:a="http://schemas.openxmlformats.org/drawingml/2006/main">
-              <a:graphicData uri="http://schemas.openxmlformats.org/drawingml/2006/picture">
-                <pic:pic xmlns:pic="http://schemas.openxmlformats.org/drawingml/2006/picture">
-                  <pic:nvPicPr>
-                    <pic:cNvPr id="0" name="Picture 9"/>
-                    <pic:cNvPicPr>
-                      <a:picLocks noChangeAspect="1" noChangeArrowheads="1"/>
-                    </pic:cNvPicPr>
-                  </pic:nvPicPr>
-                  <pic:blipFill>
-                    <a:blip r:embed="rId12">
-                      <a:extLst>
-                        <a:ext uri="{28A0092B-C50C-407E-A947-70E740481C1C}">
-                          <a14:useLocalDpi xmlns:a14="http://schemas.microsoft.com/office/drawing/2010/main" val="0"/>
-                        </a:ext>
-                      </a:extLst>
-                    </a:blip>
-                    <a:srcRect/>
-                    <a:stretch>
-                      <a:fillRect/>
-                    </a:stretch>
-                  </pic:blipFill>
-                  <pic:spPr bwMode="auto">
-                    <a:xfrm>
-                      <a:off x="0" y="0"/>
-                      <a:ext cx="5943600" cy="4010025"/>
-                    </a:xfrm>
-                    <a:prstGeom prst="rect">
-                      <a:avLst/>
-                    </a:prstGeom>
-                    <a:noFill/>
-                    <a:ln>
-                      <a:noFill/>
-                    </a:ln>
-                  </pic:spPr>
-                </pic:pic>
-              </a:graphicData>
-            </a:graphic>
-          </wp:inline>
-        </w:drawing>
-      </w:r>
-    </w:p>
-    <w:p>
-      <w:pPr>
-        <w:pStyle w:val="Caption"/>
-        <w:jc w:val="center"/>
-        <w:rPr>
-          <w:sz w:val="22"/>
-          <w:szCs w:val="22"/>
-        </w:rPr>
-      </w:pPr>
-      <w:r>
-        <w:rPr>
-          <w:sz w:val="22"/>
-          <w:szCs w:val="22"/>
-        </w:rPr>
-        <w:t xml:space="preserve">Figure </w:t>
-      </w:r>
-      <w:r>
-        <w:rPr>
-          <w:sz w:val="22"/>
-          <w:szCs w:val="22"/>
-        </w:rPr>
-        <w:fldChar w:fldCharType="begin"/>
-      </w:r>
-      <w:r>
-        <w:rPr>
-          <w:sz w:val="22"/>
-          <w:szCs w:val="22"/>
-        </w:rPr>
-        <w:instrText xml:space="preserve"> SEQ Figure \* ARABIC </w:instrText>
-      </w:r>
-      <w:r>
-        <w:rPr>
-          <w:sz w:val="22"/>
-          <w:szCs w:val="22"/>
-        </w:rPr>
-        <w:fldChar w:fldCharType="separate"/>
-      </w:r>
-      <w:r>
-        <w:rPr>
-          <w:noProof/>
-          <w:sz w:val="22"/>
-          <w:szCs w:val="22"/>
-        </w:rPr>
-        <w:t>5</w:t>
-      </w:r>
-      <w:r>
-        <w:rPr>
-          <w:sz w:val="22"/>
-          <w:szCs w:val="22"/>
-        </w:rPr>
-        <w:fldChar w:fldCharType="end"/>
-      </w:r>
-      <w:r>
-        <w:rPr>
-          <w:sz w:val="22"/>
-          <w:szCs w:val="22"/>
-        </w:rPr>
-        <w:t>: The Server running in its own window and three terminal tabs open in each peer directory.</w:t>
-      </w:r>
-    </w:p>
-    <w:p/>
-    <w:p>
-      <w:pPr>
-        <w:pStyle w:val="ListParagraph"/>
-        <w:numPr>
-          <w:ilvl w:val="0"/>
-          <w:numId w:val="6"/>
-        </w:numPr>
-        <w:spacing w:line="360" w:lineRule="auto"/>
-        <w:rPr>
-          <w:sz w:val="24"/>
-          <w:szCs w:val="24"/>
-        </w:rPr>
-      </w:pPr>
-      <w:r>
-        <w:rPr>
-          <w:sz w:val="24"/>
-          <w:szCs w:val="24"/>
-        </w:rPr>
-        <w:lastRenderedPageBreak/>
-        <w:t xml:space="preserve">In each of the peer terminals, start the Peer program with </w:t>
-      </w:r>
-      <w:r>
-        <w:rPr>
-          <w:sz w:val="24"/>
-          <w:szCs w:val="24"/>
-        </w:rPr>
-        <w:t>a different port number</w:t>
-      </w:r>
-      <w:r>
-        <w:rPr>
-          <w:sz w:val="24"/>
-          <w:szCs w:val="24"/>
-        </w:rPr>
-        <w:t xml:space="preserve">. In this case, the ports that are used are 2018, 2019, and 2020. Any number around these should work as well (do not use 1888, as the that is the server’s default port). To start the peer program </w:t>
-      </w:r>
-      <w:proofErr w:type="gramStart"/>
-      <w:r>
-        <w:rPr>
-          <w:sz w:val="24"/>
-          <w:szCs w:val="24"/>
-        </w:rPr>
-        <w:t>in a given</w:t>
-      </w:r>
-      <w:proofErr w:type="gramEnd"/>
-      <w:r>
-        <w:rPr>
-          <w:sz w:val="24"/>
-          <w:szCs w:val="24"/>
-        </w:rPr>
-        <w:t xml:space="preserve"> terminal and automatically register the its files with the indexing server, type </w:t>
-      </w:r>
-      <w:r>
-        <w:rPr>
-          <w:rFonts w:ascii="Consolas" w:hAnsi="Consolas"/>
-          <w:b/>
-          <w:sz w:val="24"/>
-          <w:szCs w:val="24"/>
-        </w:rPr>
-        <w:t xml:space="preserve">java -jar Peer.jar </w:t>
-      </w:r>
-      <w:r>
-        <w:rPr>
-          <w:rFonts w:ascii="Consolas" w:hAnsi="Consolas"/>
-          <w:b/>
-          <w:i/>
-          <w:sz w:val="24"/>
-          <w:szCs w:val="24"/>
-        </w:rPr>
-        <w:t>PORT</w:t>
-      </w:r>
-      <w:r>
-        <w:rPr>
-          <w:rFonts w:ascii="Consolas" w:hAnsi="Consolas"/>
-          <w:b/>
-          <w:sz w:val="24"/>
-          <w:szCs w:val="24"/>
-        </w:rPr>
-        <w:t xml:space="preserve"> </w:t>
-      </w:r>
-      <w:r>
-        <w:rPr>
-          <w:rFonts w:ascii="Consolas" w:hAnsi="Consolas"/>
-          <w:b/>
-          <w:sz w:val="24"/>
-          <w:szCs w:val="24"/>
-        </w:rPr>
-        <w:t>-a</w:t>
-      </w:r>
-      <w:r>
-        <w:rPr>
-          <w:rFonts w:ascii="Consolas" w:hAnsi="Consolas"/>
-          <w:sz w:val="24"/>
-          <w:szCs w:val="24"/>
-        </w:rPr>
-        <w:t xml:space="preserve"> </w:t>
-      </w:r>
-      <w:r>
-        <w:rPr>
-          <w:rFonts w:cstheme="minorHAnsi"/>
-          <w:sz w:val="24"/>
-          <w:szCs w:val="24"/>
-        </w:rPr>
-        <w:t>where PORT is the unique port for that individual Peer.</w:t>
-      </w:r>
-    </w:p>
-    <w:p>
-      <w:pPr>
-        <w:keepNext/>
-        <w:spacing w:line="360" w:lineRule="auto"/>
-      </w:pPr>
-      <w:r>
-        <w:rPr>
-          <w:noProof/>
-        </w:rPr>
-        <w:drawing>
-          <wp:inline distT="0" distB="0" distL="0" distR="0" wp14:anchorId="492FCBBF" wp14:editId="6D99BD93">
-            <wp:extent cx="5943600" cy="3362325"/>
-            <wp:effectExtent l="0" t="0" r="0" b="9525"/>
-            <wp:docPr id="12" name="Picture 12"/>
-            <wp:cNvGraphicFramePr>
-              <a:graphicFrameLocks xmlns:a="http://schemas.openxmlformats.org/drawingml/2006/main" noChangeAspect="1"/>
-            </wp:cNvGraphicFramePr>
-            <a:graphic xmlns:a="http://schemas.openxmlformats.org/drawingml/2006/main">
-              <a:graphicData uri="http://schemas.openxmlformats.org/drawingml/2006/picture">
-                <pic:pic xmlns:pic="http://schemas.openxmlformats.org/drawingml/2006/picture">
-                  <pic:nvPicPr>
-                    <pic:cNvPr id="0" name="Picture 12"/>
-                    <pic:cNvPicPr>
-                      <a:picLocks noChangeAspect="1" noChangeArrowheads="1"/>
-                    </pic:cNvPicPr>
-                  </pic:nvPicPr>
-                  <pic:blipFill>
-                    <a:blip r:embed="rId13">
-                      <a:extLst>
-                        <a:ext uri="{28A0092B-C50C-407E-A947-70E740481C1C}">
-                          <a14:useLocalDpi xmlns:a14="http://schemas.microsoft.com/office/drawing/2010/main" val="0"/>
-                        </a:ext>
-                      </a:extLst>
-                    </a:blip>
-                    <a:srcRect/>
-                    <a:stretch>
-                      <a:fillRect/>
-                    </a:stretch>
-                  </pic:blipFill>
-                  <pic:spPr bwMode="auto">
-                    <a:xfrm>
-                      <a:off x="0" y="0"/>
-                      <a:ext cx="5943600" cy="3362325"/>
-                    </a:xfrm>
-                    <a:prstGeom prst="rect">
-                      <a:avLst/>
-                    </a:prstGeom>
-                    <a:noFill/>
-                    <a:ln>
-                      <a:noFill/>
-                    </a:ln>
-                  </pic:spPr>
-                </pic:pic>
-              </a:graphicData>
-            </a:graphic>
-          </wp:inline>
-        </w:drawing>
-      </w:r>
-    </w:p>
-    <w:p>
-      <w:pPr>
-        <w:pStyle w:val="Caption"/>
-        <w:jc w:val="center"/>
-        <w:rPr>
-          <w:sz w:val="22"/>
-          <w:szCs w:val="22"/>
-        </w:rPr>
-      </w:pPr>
-      <w:r>
-        <w:rPr>
-          <w:sz w:val="22"/>
-          <w:szCs w:val="22"/>
-        </w:rPr>
-        <w:t xml:space="preserve">Figure </w:t>
-      </w:r>
-      <w:r>
-        <w:rPr>
-          <w:sz w:val="22"/>
-          <w:szCs w:val="22"/>
-        </w:rPr>
-        <w:fldChar w:fldCharType="begin"/>
-      </w:r>
-      <w:r>
-        <w:rPr>
-          <w:sz w:val="22"/>
-          <w:szCs w:val="22"/>
-        </w:rPr>
-        <w:instrText xml:space="preserve"> SEQ Figure \* ARABIC </w:instrText>
-      </w:r>
-      <w:r>
-        <w:rPr>
-          <w:sz w:val="22"/>
-          <w:szCs w:val="22"/>
-        </w:rPr>
-        <w:fldChar w:fldCharType="separate"/>
-      </w:r>
-      <w:r>
-        <w:rPr>
-          <w:noProof/>
-          <w:sz w:val="22"/>
-          <w:szCs w:val="22"/>
-        </w:rPr>
-        <w:t>6</w:t>
-      </w:r>
-      <w:r>
-        <w:rPr>
-          <w:sz w:val="22"/>
-          <w:szCs w:val="22"/>
-        </w:rPr>
-        <w:fldChar w:fldCharType="end"/>
-      </w:r>
-      <w:r>
-        <w:rPr>
-          <w:sz w:val="22"/>
-          <w:szCs w:val="22"/>
-        </w:rPr>
-        <w:t>: Starting first Peer.</w:t>
-      </w:r>
-    </w:p>
-    <w:p/>
-    <w:p>
-      <w:pPr>
-        <w:keepNext/>
-      </w:pPr>
-      <w:r>
-        <w:rPr>
-          <w:noProof/>
-        </w:rPr>
-        <w:drawing>
-          <wp:inline distT="0" distB="0" distL="0" distR="0" wp14:anchorId="0375C2DC" wp14:editId="40667F64">
-            <wp:extent cx="5934075" cy="1876425"/>
-            <wp:effectExtent l="0" t="0" r="9525" b="9525"/>
-            <wp:docPr id="11" name="Picture 11"/>
-            <wp:cNvGraphicFramePr>
-              <a:graphicFrameLocks xmlns:a="http://schemas.openxmlformats.org/drawingml/2006/main" noChangeAspect="1"/>
-            </wp:cNvGraphicFramePr>
-            <a:graphic xmlns:a="http://schemas.openxmlformats.org/drawingml/2006/main">
-              <a:graphicData uri="http://schemas.openxmlformats.org/drawingml/2006/picture">
-                <pic:pic xmlns:pic="http://schemas.openxmlformats.org/drawingml/2006/picture">
-                  <pic:nvPicPr>
-                    <pic:cNvPr id="0" name="Picture 11"/>
-                    <pic:cNvPicPr>
-                      <a:picLocks noChangeAspect="1" noChangeArrowheads="1"/>
-                    </pic:cNvPicPr>
-                  </pic:nvPicPr>
-                  <pic:blipFill>
-                    <a:blip r:embed="rId14">
-                      <a:extLst>
-                        <a:ext uri="{28A0092B-C50C-407E-A947-70E740481C1C}">
-                          <a14:useLocalDpi xmlns:a14="http://schemas.microsoft.com/office/drawing/2010/main" val="0"/>
-                        </a:ext>
-                      </a:extLst>
-                    </a:blip>
-                    <a:srcRect/>
-                    <a:stretch>
-                      <a:fillRect/>
-                    </a:stretch>
-                  </pic:blipFill>
-                  <pic:spPr bwMode="auto">
-                    <a:xfrm>
-                      <a:off x="0" y="0"/>
-                      <a:ext cx="5934075" cy="1876425"/>
-                    </a:xfrm>
-                    <a:prstGeom prst="rect">
-                      <a:avLst/>
-                    </a:prstGeom>
-                    <a:noFill/>
-                    <a:ln>
-                      <a:noFill/>
-                    </a:ln>
-                  </pic:spPr>
-                </pic:pic>
-              </a:graphicData>
-            </a:graphic>
-          </wp:inline>
-        </w:drawing>
-      </w:r>
-    </w:p>
-    <w:p>
-      <w:pPr>
-        <w:pStyle w:val="Caption"/>
-        <w:jc w:val="center"/>
-        <w:rPr>
-          <w:sz w:val="22"/>
-          <w:szCs w:val="22"/>
-        </w:rPr>
-      </w:pPr>
-      <w:r>
-        <w:rPr>
-          <w:sz w:val="22"/>
-          <w:szCs w:val="22"/>
-        </w:rPr>
-        <w:t xml:space="preserve">Figure </w:t>
-      </w:r>
-      <w:r>
-        <w:rPr>
-          <w:sz w:val="22"/>
-          <w:szCs w:val="22"/>
-        </w:rPr>
-        <w:fldChar w:fldCharType="begin"/>
-      </w:r>
-      <w:r>
-        <w:rPr>
-          <w:sz w:val="22"/>
-          <w:szCs w:val="22"/>
-        </w:rPr>
-        <w:instrText xml:space="preserve"> SEQ Figure \* ARABIC </w:instrText>
-      </w:r>
-      <w:r>
-        <w:rPr>
-          <w:sz w:val="22"/>
-          <w:szCs w:val="22"/>
-        </w:rPr>
-        <w:fldChar w:fldCharType="separate"/>
-      </w:r>
-      <w:r>
-        <w:rPr>
-          <w:noProof/>
-          <w:sz w:val="22"/>
-          <w:szCs w:val="22"/>
-        </w:rPr>
-        <w:t>7</w:t>
-      </w:r>
-      <w:r>
-        <w:rPr>
-          <w:sz w:val="22"/>
-          <w:szCs w:val="22"/>
-        </w:rPr>
-        <w:fldChar w:fldCharType="end"/>
-      </w:r>
-      <w:r>
-        <w:rPr>
-          <w:sz w:val="22"/>
-          <w:szCs w:val="22"/>
-        </w:rPr>
-        <w:t xml:space="preserve">: Server and all 3 </w:t>
-      </w:r>
-      <w:r>
-        <w:rPr>
-          <w:sz w:val="22"/>
-          <w:szCs w:val="22"/>
-        </w:rPr>
-        <w:t>P</w:t>
-      </w:r>
-      <w:r>
-        <w:rPr>
-          <w:sz w:val="22"/>
-          <w:szCs w:val="22"/>
-        </w:rPr>
-        <w:t>eers running simultaneously.</w:t>
-      </w:r>
-    </w:p>
-    <w:p>
-      <w:pPr>
-        <w:pStyle w:val="ListParagraph"/>
-        <w:numPr>
-          <w:ilvl w:val="0"/>
-          <w:numId w:val="6"/>
-        </w:numPr>
-        <w:spacing w:line="360" w:lineRule="auto"/>
-        <w:rPr>
-          <w:sz w:val="24"/>
-          <w:szCs w:val="24"/>
-        </w:rPr>
-      </w:pPr>
-      <w:r>
-        <w:rPr>
-          <w:sz w:val="24"/>
-          <w:szCs w:val="24"/>
-        </w:rPr>
-        <w:lastRenderedPageBreak/>
-        <w:t>Once a peer is running, it will be ready to send files to other peers that request them. Here are the available commands that you could issue a peer</w:t>
-      </w:r>
-      <w:r>
-        <w:rPr>
-          <w:sz w:val="24"/>
-          <w:szCs w:val="24"/>
-        </w:rPr>
-        <w:t xml:space="preserve"> via the command line</w:t>
-      </w:r>
-      <w:r>
-        <w:rPr>
-          <w:sz w:val="24"/>
-          <w:szCs w:val="24"/>
-        </w:rPr>
-        <w:t>:</w:t>
+        <w:t xml:space="preserve">edit {filename} </w:t>
+      </w:r>
+      <w:r>
+        <w:rPr>
+          <w:sz w:val="24"/>
+          <w:szCs w:val="24"/>
+        </w:rPr>
+        <w:t xml:space="preserve">– </w:t>
+      </w:r>
+      <w:r>
+        <w:rPr>
+          <w:sz w:val="24"/>
+          <w:szCs w:val="24"/>
+        </w:rPr>
+        <w:t>simulates a file edit. This sends an invalidation message over the network in push mode but not in pull mode</w:t>
       </w:r>
     </w:p>
     <w:p>
@@ -2372,42 +1237,21 @@
           <w:sz w:val="24"/>
           <w:szCs w:val="24"/>
         </w:rPr>
-        <w:t>get {filename}</w:t>
-      </w:r>
-      <w:r>
-        <w:rPr>
-          <w:sz w:val="24"/>
-          <w:szCs w:val="24"/>
-        </w:rPr>
-        <w:t xml:space="preserve"> </w:t>
-      </w:r>
-      <w:r>
-        <w:rPr>
-          <w:sz w:val="24"/>
-          <w:szCs w:val="24"/>
-        </w:rPr>
-        <w:t>– d</w:t>
-      </w:r>
-      <w:r>
-        <w:rPr>
-          <w:sz w:val="24"/>
-          <w:szCs w:val="24"/>
-        </w:rPr>
-        <w:t>ownload</w:t>
-      </w:r>
-      <w:r>
-        <w:rPr>
-          <w:sz w:val="24"/>
-          <w:szCs w:val="24"/>
-        </w:rPr>
-        <w:t>s</w:t>
-      </w:r>
-      <w:r>
-        <w:rPr>
-          <w:sz w:val="24"/>
-          <w:szCs w:val="24"/>
-        </w:rPr>
-        <w:t xml:space="preserve"> the file with the given name if a peer has it (the peer must have registered it with the indexing server). It will also automatically register the file with the server once it has been downloaded.</w:t>
+        <w:t xml:space="preserve">refresh </w:t>
+      </w:r>
+      <w:r>
+        <w:rPr>
+          <w:sz w:val="24"/>
+          <w:szCs w:val="24"/>
+        </w:rPr>
+        <w:t xml:space="preserve">– </w:t>
+      </w:r>
+      <w:r>
+        <w:rPr>
+          <w:sz w:val="24"/>
+          <w:szCs w:val="24"/>
+        </w:rPr>
+        <w:t>redownloads all invalid files</w:t>
       </w:r>
     </w:p>
     <w:p>
@@ -2425,40 +1269,18 @@
       </w:pPr>
       <w:r>
         <w:rPr>
-          <w:rFonts w:ascii="Consolas" w:hAnsi="Consolas"/>
           <w:b/>
           <w:sz w:val="24"/>
           <w:szCs w:val="24"/>
         </w:rPr>
-        <w:t>register {filename}</w:t>
-      </w:r>
-      <w:r>
-        <w:rPr>
-          <w:sz w:val="24"/>
-          <w:szCs w:val="24"/>
-        </w:rPr>
-        <w:t xml:space="preserve"> – registers the given file with the indexing server</w:t>
-      </w:r>
-      <w:r>
-        <w:rPr>
-          <w:sz w:val="24"/>
-          <w:szCs w:val="24"/>
-        </w:rPr>
-        <w:t xml:space="preserve"> (will not allow registering a non-</w:t>
-      </w:r>
-      <w:r>
-        <w:rPr>
-          <w:sz w:val="24"/>
-          <w:szCs w:val="24"/>
-        </w:rPr>
-        <w:t>existent</w:t>
-      </w:r>
-      <w:r>
-        <w:rPr>
-          <w:sz w:val="24"/>
-          <w:szCs w:val="24"/>
-        </w:rPr>
-        <w:t xml:space="preserve"> file)</w:t>
+        <w:t xml:space="preserve">? </w:t>
+      </w:r>
+      <w:r>
+        <w:rPr>
+          <w:sz w:val="24"/>
+          <w:szCs w:val="24"/>
+        </w:rPr>
+        <w:t>– shows the list of available options</w:t>
       </w:r>
     </w:p>
     <w:p>
@@ -2481,7 +1303,7 @@
           <w:sz w:val="24"/>
           <w:szCs w:val="24"/>
         </w:rPr>
-        <w:t xml:space="preserve">test {times} </w:t>
+        <w:t xml:space="preserve">exit </w:t>
       </w:r>
       <w:r>
         <w:rPr>
@@ -2495,35 +1317,7 @@
           <w:sz w:val="24"/>
           <w:szCs w:val="24"/>
         </w:rPr>
-        <w:t xml:space="preserve">a testing command that </w:t>
-      </w:r>
-      <w:r>
-        <w:rPr>
-          <w:sz w:val="24"/>
-          <w:szCs w:val="24"/>
-        </w:rPr>
-        <w:t xml:space="preserve">sends </w:t>
-      </w:r>
-      <w:r>
-        <w:rPr>
-          <w:sz w:val="24"/>
-          <w:szCs w:val="24"/>
-        </w:rPr>
-        <w:t>lookup requests</w:t>
-      </w:r>
-      <w:r>
-        <w:rPr>
-          <w:sz w:val="24"/>
-          <w:szCs w:val="24"/>
-        </w:rPr>
-        <w:t xml:space="preserve"> to the server </w:t>
-      </w:r>
-      <w:r>
-        <w:rPr>
-          <w:sz w:val="24"/>
-          <w:szCs w:val="24"/>
-        </w:rPr>
-        <w:t>times amount of times, then reports the total and average time per request.</w:t>
+        <w:t>shuts down the peer</w:t>
       </w:r>
     </w:p>
     <w:p>
@@ -2531,7 +1325,7 @@
         <w:pStyle w:val="ListParagraph"/>
         <w:numPr>
           <w:ilvl w:val="0"/>
-          <w:numId w:val="5"/>
+          <w:numId w:val="4"/>
         </w:numPr>
         <w:spacing w:line="360" w:lineRule="auto"/>
         <w:rPr>
@@ -2541,42 +1335,53 @@
       </w:pPr>
       <w:r>
         <w:rPr>
-          <w:rFonts w:ascii="Consolas" w:hAnsi="Consolas"/>
+          <w:sz w:val="24"/>
+          <w:szCs w:val="24"/>
+        </w:rPr>
+        <w:t>The following order of operations will result in output shown in the output document of this software package:</w:t>
+      </w:r>
+    </w:p>
+    <w:p>
+      <w:pPr>
+        <w:pStyle w:val="ListParagraph"/>
+        <w:numPr>
+          <w:ilvl w:val="1"/>
+          <w:numId w:val="4"/>
+        </w:numPr>
+        <w:spacing w:line="360" w:lineRule="auto"/>
+        <w:rPr>
+          <w:sz w:val="24"/>
+          <w:szCs w:val="24"/>
+        </w:rPr>
+      </w:pPr>
+      <w:r>
+        <w:rPr>
+          <w:sz w:val="24"/>
+          <w:szCs w:val="24"/>
+        </w:rPr>
+        <w:t xml:space="preserve">First, in p0’s terminal, enter </w:t>
+      </w:r>
+      <w:r>
+        <w:rPr>
           <w:b/>
           <w:sz w:val="24"/>
           <w:szCs w:val="24"/>
         </w:rPr>
-        <w:t>exit</w:t>
-      </w:r>
-      <w:r>
-        <w:rPr>
-          <w:sz w:val="24"/>
-          <w:szCs w:val="24"/>
-        </w:rPr>
-        <w:t xml:space="preserve"> – </w:t>
-      </w:r>
-      <w:r>
-        <w:rPr>
-          <w:sz w:val="24"/>
-          <w:szCs w:val="24"/>
-        </w:rPr>
-        <w:t>closes the peer</w:t>
-      </w:r>
-    </w:p>
-    <w:p>
-      <w:pPr>
-        <w:ind w:left="720"/>
-        <w:rPr>
-          <w:sz w:val="24"/>
-          <w:szCs w:val="24"/>
-        </w:rPr>
-      </w:pPr>
-      <w:r>
-        <w:rPr>
-          <w:sz w:val="24"/>
-          <w:szCs w:val="24"/>
-        </w:rPr>
-        <w:t xml:space="preserve">Examples of using these commands being used could be seen in the </w:t>
+        <w:t>get p9-5k.txt</w:t>
+      </w:r>
+      <w:r>
+        <w:rPr>
+          <w:sz w:val="24"/>
+          <w:szCs w:val="24"/>
+        </w:rPr>
+        <w:t>. This will result in a download of the file from peer9.</w:t>
+      </w:r>
+      <w:r>
+        <w:rPr>
+          <w:sz w:val="24"/>
+          <w:szCs w:val="24"/>
+        </w:rPr>
+        <w:t xml:space="preserve"> Typing </w:t>
       </w:r>
       <w:r>
         <w:rPr>
@@ -2584,113 +1389,228 @@
           <w:sz w:val="24"/>
           <w:szCs w:val="24"/>
         </w:rPr>
-        <w:t>Output</w:t>
-      </w:r>
-      <w:r>
-        <w:rPr>
-          <w:sz w:val="24"/>
-          <w:szCs w:val="24"/>
-        </w:rPr>
-        <w:t xml:space="preserve"> document.</w:t>
-      </w:r>
-    </w:p>
-    <w:p>
-      <w:pPr>
-        <w:pStyle w:val="Heading1"/>
+        <w:t xml:space="preserve">files </w:t>
+      </w:r>
+      <w:r>
+        <w:rPr>
+          <w:sz w:val="24"/>
+          <w:szCs w:val="24"/>
+        </w:rPr>
+        <w:t>will show that you now have the file.</w:t>
+      </w:r>
+    </w:p>
+    <w:p>
+      <w:pPr>
+        <w:pStyle w:val="ListParagraph"/>
         <w:numPr>
-          <w:ilvl w:val="0"/>
-          <w:numId w:val="1"/>
+          <w:ilvl w:val="1"/>
+          <w:numId w:val="4"/>
         </w:numPr>
-        <w:spacing w:after="240"/>
-      </w:pPr>
-      <w:r>
-        <w:t>Troubleshooting</w:t>
-      </w:r>
-    </w:p>
-    <w:p>
-      <w:pPr>
-        <w:rPr>
-          <w:sz w:val="24"/>
-          <w:szCs w:val="24"/>
-        </w:rPr>
-      </w:pPr>
-      <w:r>
-        <w:rPr>
-          <w:sz w:val="24"/>
-          <w:szCs w:val="24"/>
-        </w:rPr>
-        <w:t>Here are some solutions to potential problems:</w:t>
-      </w:r>
-    </w:p>
-    <w:p>
-      <w:pPr>
-        <w:rPr>
-          <w:rFonts w:ascii="Consolas" w:hAnsi="Consolas"/>
-          <w:color w:val="FF0000"/>
-          <w:sz w:val="24"/>
-          <w:szCs w:val="24"/>
-        </w:rPr>
-      </w:pPr>
-      <w:r>
-        <w:rPr>
-          <w:rFonts w:cstheme="minorHAnsi"/>
+        <w:spacing w:line="360" w:lineRule="auto"/>
+        <w:rPr>
+          <w:sz w:val="24"/>
+          <w:szCs w:val="24"/>
+        </w:rPr>
+      </w:pPr>
+      <w:r>
+        <w:rPr>
+          <w:sz w:val="24"/>
+          <w:szCs w:val="24"/>
+        </w:rPr>
+        <w:lastRenderedPageBreak/>
+        <w:t xml:space="preserve">Next, </w:t>
+      </w:r>
+      <w:proofErr w:type="gramStart"/>
+      <w:r>
+        <w:rPr>
+          <w:sz w:val="24"/>
+          <w:szCs w:val="24"/>
+        </w:rPr>
+        <w:t>Go</w:t>
+      </w:r>
+      <w:proofErr w:type="gramEnd"/>
+      <w:r>
+        <w:rPr>
+          <w:sz w:val="24"/>
+          <w:szCs w:val="24"/>
+        </w:rPr>
+        <w:t xml:space="preserve"> to peer 9 and enter </w:t>
+      </w:r>
+      <w:r>
+        <w:rPr>
           <w:b/>
           <w:sz w:val="24"/>
           <w:szCs w:val="24"/>
         </w:rPr>
-        <w:t>Problem</w:t>
-      </w:r>
-      <w:r>
-        <w:rPr>
-          <w:rFonts w:cstheme="minorHAnsi"/>
-          <w:sz w:val="24"/>
-          <w:szCs w:val="24"/>
-        </w:rPr>
-        <w:t xml:space="preserve">: </w:t>
-      </w:r>
-      <w:proofErr w:type="spellStart"/>
-      <w:r>
-        <w:rPr>
-          <w:rFonts w:ascii="Consolas" w:hAnsi="Consolas"/>
-          <w:color w:val="FF0000"/>
-        </w:rPr>
-        <w:t>Java.net.BindException</w:t>
-      </w:r>
-      <w:proofErr w:type="spellEnd"/>
-      <w:r>
-        <w:rPr>
-          <w:rFonts w:ascii="Consolas" w:hAnsi="Consolas"/>
-          <w:color w:val="FF0000"/>
-        </w:rPr>
-        <w:t>: Address already in use (Bind failed)</w:t>
-      </w:r>
-    </w:p>
-    <w:p>
-      <w:pPr>
-        <w:rPr>
-          <w:rFonts w:cstheme="minorHAnsi"/>
+        <w:t>edit p9-5k.txt</w:t>
+      </w:r>
+      <w:r>
+        <w:rPr>
+          <w:sz w:val="24"/>
+          <w:szCs w:val="24"/>
+        </w:rPr>
+        <w:t>. This will simulate an edit and invalidate the file across the network.</w:t>
+      </w:r>
+    </w:p>
+    <w:p>
+      <w:pPr>
+        <w:pStyle w:val="ListParagraph"/>
+        <w:numPr>
+          <w:ilvl w:val="1"/>
+          <w:numId w:val="4"/>
+        </w:numPr>
+        <w:spacing w:line="360" w:lineRule="auto"/>
+        <w:rPr>
+          <w:sz w:val="24"/>
+          <w:szCs w:val="24"/>
+        </w:rPr>
+      </w:pPr>
+      <w:r>
+        <w:rPr>
+          <w:sz w:val="24"/>
+          <w:szCs w:val="24"/>
+        </w:rPr>
+        <w:t xml:space="preserve">Back in peer0, enter </w:t>
+      </w:r>
+      <w:r>
+        <w:rPr>
           <w:b/>
           <w:sz w:val="24"/>
           <w:szCs w:val="24"/>
         </w:rPr>
-      </w:pPr>
-      <w:r>
-        <w:rPr>
-          <w:rFonts w:cstheme="minorHAnsi"/>
+        <w:t>files</w:t>
+      </w:r>
+      <w:r>
+        <w:rPr>
+          <w:sz w:val="24"/>
+          <w:szCs w:val="24"/>
+        </w:rPr>
+        <w:t xml:space="preserve"> again. You will now see that the file is indeed invalid.</w:t>
+      </w:r>
+    </w:p>
+    <w:p>
+      <w:pPr>
+        <w:pStyle w:val="ListParagraph"/>
+        <w:numPr>
+          <w:ilvl w:val="1"/>
+          <w:numId w:val="4"/>
+        </w:numPr>
+        <w:spacing w:line="360" w:lineRule="auto"/>
+        <w:rPr>
+          <w:sz w:val="24"/>
+          <w:szCs w:val="24"/>
+        </w:rPr>
+      </w:pPr>
+      <w:r>
+        <w:rPr>
+          <w:sz w:val="24"/>
+          <w:szCs w:val="24"/>
+        </w:rPr>
+        <w:t xml:space="preserve">In peer0’s terminal, enter </w:t>
+      </w:r>
+      <w:r>
+        <w:rPr>
           <w:b/>
           <w:sz w:val="24"/>
           <w:szCs w:val="24"/>
         </w:rPr>
-        <w:t>Solution</w:t>
-      </w:r>
-      <w:r>
-        <w:rPr>
-          <w:rFonts w:cstheme="minorHAnsi"/>
+        <w:t>refresh</w:t>
+      </w:r>
+      <w:r>
+        <w:rPr>
+          <w:sz w:val="24"/>
+          <w:szCs w:val="24"/>
+        </w:rPr>
+        <w:t>. This will re-download the file with the new version from p9-5k.txt.</w:t>
+      </w:r>
+    </w:p>
+    <w:p>
+      <w:pPr>
+        <w:spacing w:line="360" w:lineRule="auto"/>
+        <w:rPr>
           <w:b/>
           <w:sz w:val="24"/>
           <w:szCs w:val="24"/>
         </w:rPr>
-        <w:t>:</w:t>
+      </w:pPr>
+      <w:r>
+        <w:rPr>
+          <w:b/>
+          <w:sz w:val="24"/>
+          <w:szCs w:val="24"/>
+        </w:rPr>
+        <w:t>Pull Mode</w:t>
+      </w:r>
+    </w:p>
+    <w:p>
+      <w:pPr>
+        <w:spacing w:line="360" w:lineRule="auto"/>
+        <w:rPr>
+          <w:b/>
+          <w:sz w:val="24"/>
+          <w:szCs w:val="24"/>
+        </w:rPr>
+      </w:pPr>
+      <w:r>
+        <w:rPr>
+          <w:sz w:val="24"/>
+          <w:szCs w:val="24"/>
+        </w:rPr>
+        <w:t xml:space="preserve">The previous section explained how to run the Peers in Push mode. To run them in Pull mode instead, simply replace the word push with pull: </w:t>
+      </w:r>
+      <w:r>
+        <w:rPr>
+          <w:b/>
+          <w:sz w:val="24"/>
+          <w:szCs w:val="24"/>
+        </w:rPr>
+        <w:t>java -jar Peer.jar pull</w:t>
+      </w:r>
+    </w:p>
+    <w:p>
+      <w:pPr>
+        <w:spacing w:line="360" w:lineRule="auto"/>
+        <w:rPr>
+          <w:sz w:val="24"/>
+          <w:szCs w:val="24"/>
+        </w:rPr>
+      </w:pPr>
+      <w:r>
+        <w:rPr>
+          <w:sz w:val="24"/>
+          <w:szCs w:val="24"/>
+        </w:rPr>
+        <w:t>The same commands are available in Pull mode as are in Push mode. The only difference is that editing a file will not send an invalidation message. Instead, periodically (default 15 seconds) a peer will check directly with the origin server for the latest version of the file. The f</w:t>
+      </w:r>
+    </w:p>
+    <w:p>
+      <w:pPr>
+        <w:spacing w:line="360" w:lineRule="auto"/>
+        <w:rPr>
+          <w:sz w:val="24"/>
+          <w:szCs w:val="24"/>
+        </w:rPr>
+      </w:pPr>
+      <w:r>
+        <w:rPr>
+          <w:sz w:val="24"/>
+          <w:szCs w:val="24"/>
+        </w:rPr>
+        <w:t xml:space="preserve">The following order of operations will result in output shown in the </w:t>
+      </w:r>
+      <w:r>
+        <w:rPr>
+          <w:sz w:val="24"/>
+          <w:szCs w:val="24"/>
+        </w:rPr>
+        <w:t>second part of the output</w:t>
+      </w:r>
+      <w:r>
+        <w:rPr>
+          <w:sz w:val="24"/>
+          <w:szCs w:val="24"/>
+        </w:rPr>
+        <w:t xml:space="preserve"> document of this software package:</w:t>
       </w:r>
     </w:p>
     <w:p>
@@ -2698,22 +1618,57 @@
         <w:pStyle w:val="ListParagraph"/>
         <w:numPr>
           <w:ilvl w:val="0"/>
-          <w:numId w:val="8"/>
+          <w:numId w:val="11"/>
         </w:numPr>
-        <w:rPr>
-          <w:rFonts w:cstheme="minorHAnsi"/>
+        <w:spacing w:line="360" w:lineRule="auto"/>
+        <w:rPr>
+          <w:sz w:val="24"/>
+          <w:szCs w:val="24"/>
+        </w:rPr>
+      </w:pPr>
+      <w:r>
+        <w:rPr>
+          <w:sz w:val="24"/>
+          <w:szCs w:val="24"/>
+        </w:rPr>
+        <w:t xml:space="preserve">First, in p0’s terminal, enter </w:t>
+      </w:r>
+      <w:r>
+        <w:rPr>
           <w:b/>
           <w:sz w:val="24"/>
           <w:szCs w:val="24"/>
         </w:rPr>
-      </w:pPr>
-      <w:r>
-        <w:rPr>
-          <w:rFonts w:cstheme="minorHAnsi"/>
-          <w:sz w:val="24"/>
-          <w:szCs w:val="24"/>
-        </w:rPr>
-        <w:t>If this happens on the Server, then you must close an application that is running on port 1888 and restart the Server.</w:t>
+        <w:t>get p9-5k.txt</w:t>
+      </w:r>
+      <w:r>
+        <w:rPr>
+          <w:sz w:val="24"/>
+          <w:szCs w:val="24"/>
+        </w:rPr>
+        <w:t xml:space="preserve">. This will result in a download of the file from peer9. Typing </w:t>
+      </w:r>
+      <w:r>
+        <w:rPr>
+          <w:b/>
+          <w:sz w:val="24"/>
+          <w:szCs w:val="24"/>
+        </w:rPr>
+        <w:t xml:space="preserve">files </w:t>
+      </w:r>
+      <w:r>
+        <w:rPr>
+          <w:sz w:val="24"/>
+          <w:szCs w:val="24"/>
+        </w:rPr>
+        <w:t>will show that you now have the file</w:t>
+      </w:r>
+      <w:r>
+        <w:rPr>
+          <w:sz w:val="24"/>
+          <w:szCs w:val="24"/>
+        </w:rPr>
+        <w:t xml:space="preserve"> and that it is valid.</w:t>
       </w:r>
     </w:p>
     <w:p>
@@ -2721,91 +1676,35 @@
         <w:pStyle w:val="ListParagraph"/>
         <w:numPr>
           <w:ilvl w:val="0"/>
-          <w:numId w:val="8"/>
+          <w:numId w:val="11"/>
         </w:numPr>
-        <w:rPr>
-          <w:rFonts w:cstheme="minorHAnsi"/>
+        <w:spacing w:line="360" w:lineRule="auto"/>
+        <w:rPr>
+          <w:sz w:val="24"/>
+          <w:szCs w:val="24"/>
+        </w:rPr>
+      </w:pPr>
+      <w:r>
+        <w:rPr>
+          <w:sz w:val="24"/>
+          <w:szCs w:val="24"/>
+        </w:rPr>
+        <w:t xml:space="preserve">Waiting the TTR time will result in a TTR-Expired. Typing </w:t>
+      </w:r>
+      <w:r>
+        <w:rPr>
           <w:b/>
           <w:sz w:val="24"/>
           <w:szCs w:val="24"/>
         </w:rPr>
-      </w:pPr>
-      <w:r>
-        <w:rPr>
-          <w:rFonts w:cstheme="minorHAnsi"/>
-          <w:sz w:val="24"/>
-          <w:szCs w:val="24"/>
-        </w:rPr>
-        <w:t>If this happens on a Peer, then another Peer or program is using the same port. Restart the Peer using a different port.</w:t>
-      </w:r>
-    </w:p>
-    <w:p>
-      <w:pPr>
-        <w:rPr>
-          <w:rFonts w:ascii="Consolas" w:hAnsi="Consolas"/>
-          <w:color w:val="FF0000"/>
-          <w:sz w:val="24"/>
-          <w:szCs w:val="24"/>
-        </w:rPr>
-      </w:pPr>
-      <w:r>
-        <w:rPr>
-          <w:rFonts w:cstheme="minorHAnsi"/>
-          <w:b/>
-          <w:sz w:val="24"/>
-          <w:szCs w:val="24"/>
-        </w:rPr>
-        <w:t>Problem</w:t>
-      </w:r>
-      <w:r>
-        <w:rPr>
-          <w:rFonts w:cstheme="minorHAnsi"/>
-          <w:sz w:val="24"/>
-          <w:szCs w:val="24"/>
-        </w:rPr>
-        <w:t xml:space="preserve">: </w:t>
-      </w:r>
-      <w:proofErr w:type="spellStart"/>
-      <w:r>
-        <w:rPr>
-          <w:rFonts w:ascii="Consolas" w:hAnsi="Consolas"/>
-          <w:color w:val="FF0000"/>
-        </w:rPr>
-        <w:t>Java.</w:t>
-      </w:r>
-      <w:r>
-        <w:rPr>
-          <w:rFonts w:ascii="Consolas" w:hAnsi="Consolas"/>
-          <w:color w:val="FF0000"/>
-        </w:rPr>
-        <w:t>net.ConnectException</w:t>
-      </w:r>
-      <w:proofErr w:type="spellEnd"/>
-      <w:r>
-        <w:rPr>
-          <w:rFonts w:ascii="Consolas" w:hAnsi="Consolas"/>
-          <w:color w:val="FF0000"/>
-        </w:rPr>
-        <w:t>: Connection refused (Connection Refused)</w:t>
-      </w:r>
-    </w:p>
-    <w:p>
-      <w:pPr>
-        <w:rPr>
-          <w:rFonts w:cstheme="minorHAnsi"/>
-          <w:b/>
-          <w:sz w:val="24"/>
-          <w:szCs w:val="24"/>
-        </w:rPr>
-      </w:pPr>
-      <w:r>
-        <w:rPr>
-          <w:rFonts w:cstheme="minorHAnsi"/>
-          <w:b/>
-          <w:sz w:val="24"/>
-          <w:szCs w:val="24"/>
-        </w:rPr>
-        <w:t>Solution:</w:t>
+        <w:t>files</w:t>
+      </w:r>
+      <w:r>
+        <w:rPr>
+          <w:sz w:val="24"/>
+          <w:szCs w:val="24"/>
+        </w:rPr>
+        <w:t xml:space="preserve"> after 30 seconds, you will see that the file is now labeled TTR-Expired</w:t>
       </w:r>
     </w:p>
     <w:p>
@@ -2813,83 +1712,35 @@
         <w:pStyle w:val="ListParagraph"/>
         <w:numPr>
           <w:ilvl w:val="0"/>
-          <w:numId w:val="9"/>
+          <w:numId w:val="11"/>
         </w:numPr>
-        <w:rPr>
-          <w:rFonts w:cstheme="minorHAnsi"/>
-          <w:sz w:val="24"/>
-          <w:szCs w:val="24"/>
-        </w:rPr>
-      </w:pPr>
-      <w:r>
-        <w:rPr>
-          <w:rFonts w:cstheme="minorHAnsi"/>
-          <w:sz w:val="24"/>
-          <w:szCs w:val="24"/>
-        </w:rPr>
-        <w:t>This exception happens on a Peer. It means that the central Server is not running or is unreachable. It may also be that the Peer to download from is offline. To fix this, run the necessary Server or Peer.</w:t>
-      </w:r>
-    </w:p>
-    <w:p>
-      <w:pPr>
-        <w:rPr>
-          <w:rFonts w:ascii="Consolas" w:hAnsi="Consolas"/>
-          <w:color w:val="FF0000"/>
-        </w:rPr>
-      </w:pPr>
-      <w:r>
-        <w:rPr>
-          <w:rFonts w:cstheme="minorHAnsi"/>
+        <w:spacing w:line="360" w:lineRule="auto"/>
+        <w:rPr>
+          <w:sz w:val="24"/>
+          <w:szCs w:val="24"/>
+        </w:rPr>
+      </w:pPr>
+      <w:r>
+        <w:rPr>
+          <w:sz w:val="24"/>
+          <w:szCs w:val="24"/>
+        </w:rPr>
+        <w:t xml:space="preserve">Waiting some time until the Lazy Poll occurs, you will see that typing </w:t>
+      </w:r>
+      <w:r>
+        <w:rPr>
           <w:b/>
           <w:sz w:val="24"/>
           <w:szCs w:val="24"/>
         </w:rPr>
-        <w:t>Problem</w:t>
-      </w:r>
-      <w:r>
-        <w:rPr>
-          <w:rFonts w:cstheme="minorHAnsi"/>
-          <w:sz w:val="24"/>
-          <w:szCs w:val="24"/>
-        </w:rPr>
-        <w:t xml:space="preserve">: </w:t>
-      </w:r>
-      <w:proofErr w:type="spellStart"/>
-      <w:proofErr w:type="gramStart"/>
-      <w:r>
-        <w:rPr>
-          <w:rFonts w:ascii="Consolas" w:hAnsi="Consolas"/>
-          <w:color w:val="FF0000"/>
-        </w:rPr>
-        <w:t>java.net.BindException</w:t>
-      </w:r>
-      <w:proofErr w:type="spellEnd"/>
-      <w:proofErr w:type="gramEnd"/>
-      <w:r>
-        <w:rPr>
-          <w:rFonts w:ascii="Consolas" w:hAnsi="Consolas"/>
-          <w:color w:val="FF0000"/>
-        </w:rPr>
-        <w:t>: Address already in use: connect</w:t>
-      </w:r>
-    </w:p>
-    <w:p>
-      <w:pPr>
-        <w:rPr>
-          <w:rFonts w:cstheme="minorHAnsi"/>
-          <w:b/>
-          <w:sz w:val="24"/>
-          <w:szCs w:val="24"/>
-        </w:rPr>
-      </w:pPr>
-      <w:r>
-        <w:rPr>
-          <w:rFonts w:cstheme="minorHAnsi"/>
-          <w:b/>
-          <w:sz w:val="24"/>
-          <w:szCs w:val="24"/>
-        </w:rPr>
-        <w:t>Solution:</w:t>
+        <w:t xml:space="preserve">files </w:t>
+      </w:r>
+      <w:r>
+        <w:rPr>
+          <w:sz w:val="24"/>
+          <w:szCs w:val="24"/>
+        </w:rPr>
+        <w:t>again will have the file be Valid again with a new TTR.</w:t>
       </w:r>
     </w:p>
     <w:p>
@@ -2897,25 +1748,158 @@
         <w:pStyle w:val="ListParagraph"/>
         <w:numPr>
           <w:ilvl w:val="0"/>
-          <w:numId w:val="9"/>
+          <w:numId w:val="11"/>
         </w:numPr>
-        <w:rPr>
-          <w:rFonts w:cstheme="minorHAnsi"/>
-          <w:sz w:val="24"/>
-          <w:szCs w:val="24"/>
-        </w:rPr>
-      </w:pPr>
-      <w:r>
-        <w:rPr>
-          <w:rFonts w:cstheme="minorHAnsi"/>
-          <w:sz w:val="24"/>
-          <w:szCs w:val="24"/>
-        </w:rPr>
-        <w:t>This exception happens when you run out of dynamic ports while testing and opening too many ports when using the test function. To fix this, wait a few minutes and check your operating system’s maximum number of dynamic ports to avoid this issue.</w:t>
-      </w:r>
+        <w:spacing w:line="360" w:lineRule="auto"/>
+        <w:rPr>
+          <w:sz w:val="24"/>
+          <w:szCs w:val="24"/>
+        </w:rPr>
+      </w:pPr>
+      <w:r>
+        <w:rPr>
+          <w:sz w:val="24"/>
+          <w:szCs w:val="24"/>
+        </w:rPr>
+        <w:t xml:space="preserve">Next, </w:t>
+      </w:r>
+      <w:proofErr w:type="gramStart"/>
+      <w:r>
+        <w:rPr>
+          <w:sz w:val="24"/>
+          <w:szCs w:val="24"/>
+        </w:rPr>
+        <w:t>Go</w:t>
+      </w:r>
+      <w:proofErr w:type="gramEnd"/>
+      <w:r>
+        <w:rPr>
+          <w:sz w:val="24"/>
+          <w:szCs w:val="24"/>
+        </w:rPr>
+        <w:t xml:space="preserve"> to peer 9 and enter </w:t>
+      </w:r>
+      <w:r>
+        <w:rPr>
+          <w:b/>
+          <w:sz w:val="24"/>
+          <w:szCs w:val="24"/>
+        </w:rPr>
+        <w:t>edit p9-5k.txt</w:t>
+      </w:r>
+      <w:r>
+        <w:rPr>
+          <w:sz w:val="24"/>
+          <w:szCs w:val="24"/>
+        </w:rPr>
+        <w:t>. This will simulate an edit</w:t>
+      </w:r>
+      <w:r>
+        <w:rPr>
+          <w:sz w:val="24"/>
+          <w:szCs w:val="24"/>
+        </w:rPr>
+        <w:t>.</w:t>
+      </w:r>
+    </w:p>
+    <w:p>
+      <w:pPr>
+        <w:pStyle w:val="ListParagraph"/>
+        <w:numPr>
+          <w:ilvl w:val="0"/>
+          <w:numId w:val="11"/>
+        </w:numPr>
+        <w:spacing w:line="360" w:lineRule="auto"/>
+        <w:rPr>
+          <w:sz w:val="24"/>
+          <w:szCs w:val="24"/>
+        </w:rPr>
+      </w:pPr>
+      <w:r>
+        <w:rPr>
+          <w:sz w:val="24"/>
+          <w:szCs w:val="24"/>
+        </w:rPr>
+        <w:t xml:space="preserve">Waiting a short duration of time and entering </w:t>
+      </w:r>
+      <w:r>
+        <w:rPr>
+          <w:b/>
+          <w:sz w:val="24"/>
+          <w:szCs w:val="24"/>
+        </w:rPr>
+        <w:t>files</w:t>
+      </w:r>
+      <w:r>
+        <w:rPr>
+          <w:sz w:val="24"/>
+          <w:szCs w:val="24"/>
+        </w:rPr>
+        <w:t xml:space="preserve"> will show that the file is INVALID.</w:t>
+      </w:r>
+    </w:p>
+    <w:p>
+      <w:pPr>
+        <w:pStyle w:val="ListParagraph"/>
+        <w:numPr>
+          <w:ilvl w:val="0"/>
+          <w:numId w:val="11"/>
+        </w:numPr>
+        <w:spacing w:line="360" w:lineRule="auto"/>
+        <w:rPr>
+          <w:sz w:val="24"/>
+          <w:szCs w:val="24"/>
+        </w:rPr>
+      </w:pPr>
+      <w:r>
+        <w:rPr>
+          <w:sz w:val="24"/>
+          <w:szCs w:val="24"/>
+        </w:rPr>
+        <w:t xml:space="preserve">In peer0’s terminal, enter </w:t>
+      </w:r>
+      <w:r>
+        <w:rPr>
+          <w:b/>
+          <w:sz w:val="24"/>
+          <w:szCs w:val="24"/>
+        </w:rPr>
+        <w:t>refresh</w:t>
+      </w:r>
+      <w:r>
+        <w:rPr>
+          <w:sz w:val="24"/>
+          <w:szCs w:val="24"/>
+        </w:rPr>
+        <w:t>. This will re-download the file with the new version from p9-5k.txt</w:t>
+      </w:r>
+      <w:r>
+        <w:rPr>
+          <w:sz w:val="24"/>
+          <w:szCs w:val="24"/>
+        </w:rPr>
+        <w:t xml:space="preserve">, once again making the file valid when entering </w:t>
+      </w:r>
+      <w:r>
+        <w:rPr>
+          <w:b/>
+          <w:sz w:val="24"/>
+          <w:szCs w:val="24"/>
+        </w:rPr>
+        <w:t>files</w:t>
+      </w:r>
+      <w:r>
+        <w:rPr>
+          <w:sz w:val="24"/>
+          <w:szCs w:val="24"/>
+        </w:rPr>
+        <w:t>.</w:t>
+      </w:r>
+      <w:bookmarkStart w:id="0" w:name="_GoBack"/>
+      <w:bookmarkEnd w:id="0"/>
     </w:p>
     <w:sectPr>
-      <w:headerReference w:type="first" r:id="rId15"/>
+      <w:headerReference w:type="first" r:id="rId9"/>
       <w:pgSz w:w="12240" w:h="15840"/>
       <w:pgMar w:top="1440" w:right="1440" w:bottom="1440" w:left="1440" w:header="720" w:footer="720" w:gutter="0"/>
       <w:cols w:space="720"/>
@@ -3315,6 +2299,95 @@
     </w:lvl>
   </w:abstractNum>
   <w:abstractNum w:abstractNumId="3" w15:restartNumberingAfterBreak="0">
+    <w:nsid w:val="3BC649D6"/>
+    <w:multiLevelType w:val="hybridMultilevel"/>
+    <w:tmpl w:val="CA883760"/>
+    <w:lvl w:ilvl="0" w:tplc="0409000F">
+      <w:start w:val="1"/>
+      <w:numFmt w:val="decimal"/>
+      <w:lvlText w:val="%1."/>
+      <w:lvlJc w:val="left"/>
+      <w:pPr>
+        <w:ind w:left="720" w:hanging="360"/>
+      </w:pPr>
+      <w:rPr>
+        <w:rFonts w:hint="default"/>
+      </w:rPr>
+    </w:lvl>
+    <w:lvl w:ilvl="1" w:tplc="04090019">
+      <w:start w:val="1"/>
+      <w:numFmt w:val="lowerLetter"/>
+      <w:lvlText w:val="%2."/>
+      <w:lvlJc w:val="left"/>
+      <w:pPr>
+        <w:ind w:left="1440" w:hanging="360"/>
+      </w:pPr>
+    </w:lvl>
+    <w:lvl w:ilvl="2" w:tplc="0409001B" w:tentative="1">
+      <w:start w:val="1"/>
+      <w:numFmt w:val="lowerRoman"/>
+      <w:lvlText w:val="%3."/>
+      <w:lvlJc w:val="right"/>
+      <w:pPr>
+        <w:ind w:left="2160" w:hanging="180"/>
+      </w:pPr>
+    </w:lvl>
+    <w:lvl w:ilvl="3" w:tplc="0409000F" w:tentative="1">
+      <w:start w:val="1"/>
+      <w:numFmt w:val="decimal"/>
+      <w:lvlText w:val="%4."/>
+      <w:lvlJc w:val="left"/>
+      <w:pPr>
+        <w:ind w:left="2880" w:hanging="360"/>
+      </w:pPr>
+    </w:lvl>
+    <w:lvl w:ilvl="4" w:tplc="04090019" w:tentative="1">
+      <w:start w:val="1"/>
+      <w:numFmt w:val="lowerLetter"/>
+      <w:lvlText w:val="%5."/>
+      <w:lvlJc w:val="left"/>
+      <w:pPr>
+        <w:ind w:left="3600" w:hanging="360"/>
+      </w:pPr>
+    </w:lvl>
+    <w:lvl w:ilvl="5" w:tplc="0409001B" w:tentative="1">
+      <w:start w:val="1"/>
+      <w:numFmt w:val="lowerRoman"/>
+      <w:lvlText w:val="%6."/>
+      <w:lvlJc w:val="right"/>
+      <w:pPr>
+        <w:ind w:left="4320" w:hanging="180"/>
+      </w:pPr>
+    </w:lvl>
+    <w:lvl w:ilvl="6" w:tplc="0409000F" w:tentative="1">
+      <w:start w:val="1"/>
+      <w:numFmt w:val="decimal"/>
+      <w:lvlText w:val="%7."/>
+      <w:lvlJc w:val="left"/>
+      <w:pPr>
+        <w:ind w:left="5040" w:hanging="360"/>
+      </w:pPr>
+    </w:lvl>
+    <w:lvl w:ilvl="7" w:tplc="04090019" w:tentative="1">
+      <w:start w:val="1"/>
+      <w:numFmt w:val="lowerLetter"/>
+      <w:lvlText w:val="%8."/>
+      <w:lvlJc w:val="left"/>
+      <w:pPr>
+        <w:ind w:left="5760" w:hanging="360"/>
+      </w:pPr>
+    </w:lvl>
+    <w:lvl w:ilvl="8" w:tplc="0409001B" w:tentative="1">
+      <w:start w:val="1"/>
+      <w:numFmt w:val="lowerRoman"/>
+      <w:lvlText w:val="%9."/>
+      <w:lvlJc w:val="right"/>
+      <w:pPr>
+        <w:ind w:left="6480" w:hanging="180"/>
+      </w:pPr>
+    </w:lvl>
+  </w:abstractNum>
+  <w:abstractNum w:abstractNumId="4" w15:restartNumberingAfterBreak="0">
     <w:nsid w:val="40362725"/>
     <w:multiLevelType w:val="hybridMultilevel"/>
     <w:tmpl w:val="CA2CB346"/>
@@ -3427,7 +2500,7 @@
       </w:rPr>
     </w:lvl>
   </w:abstractNum>
-  <w:abstractNum w:abstractNumId="4" w15:restartNumberingAfterBreak="0">
+  <w:abstractNum w:abstractNumId="5" w15:restartNumberingAfterBreak="0">
     <w:nsid w:val="58BA2A89"/>
     <w:multiLevelType w:val="hybridMultilevel"/>
     <w:tmpl w:val="4DD2CD20"/>
@@ -3540,7 +2613,7 @@
       </w:rPr>
     </w:lvl>
   </w:abstractNum>
-  <w:abstractNum w:abstractNumId="5" w15:restartNumberingAfterBreak="0">
+  <w:abstractNum w:abstractNumId="6" w15:restartNumberingAfterBreak="0">
     <w:nsid w:val="688200EA"/>
     <w:multiLevelType w:val="hybridMultilevel"/>
     <w:tmpl w:val="600623AC"/>
@@ -3629,7 +2702,120 @@
       </w:pPr>
     </w:lvl>
   </w:abstractNum>
-  <w:abstractNum w:abstractNumId="6" w15:restartNumberingAfterBreak="0">
+  <w:abstractNum w:abstractNumId="7" w15:restartNumberingAfterBreak="0">
+    <w:nsid w:val="70DD2A8E"/>
+    <w:multiLevelType w:val="hybridMultilevel"/>
+    <w:tmpl w:val="F40283FC"/>
+    <w:lvl w:ilvl="0" w:tplc="D38E8F5A">
+      <w:start w:val="4"/>
+      <w:numFmt w:val="bullet"/>
+      <w:lvlText w:val="-"/>
+      <w:lvlJc w:val="left"/>
+      <w:pPr>
+        <w:ind w:left="1080" w:hanging="360"/>
+      </w:pPr>
+      <w:rPr>
+        <w:rFonts w:ascii="Calibri" w:eastAsiaTheme="minorHAnsi" w:hAnsi="Calibri" w:cs="Calibri" w:hint="default"/>
+      </w:rPr>
+    </w:lvl>
+    <w:lvl w:ilvl="1" w:tplc="04090003" w:tentative="1">
+      <w:start w:val="1"/>
+      <w:numFmt w:val="bullet"/>
+      <w:lvlText w:val="o"/>
+      <w:lvlJc w:val="left"/>
+      <w:pPr>
+        <w:ind w:left="1800" w:hanging="360"/>
+      </w:pPr>
+      <w:rPr>
+        <w:rFonts w:ascii="Courier New" w:hAnsi="Courier New" w:cs="Courier New" w:hint="default"/>
+      </w:rPr>
+    </w:lvl>
+    <w:lvl w:ilvl="2" w:tplc="04090005" w:tentative="1">
+      <w:start w:val="1"/>
+      <w:numFmt w:val="bullet"/>
+      <w:lvlText w:val=""/>
+      <w:lvlJc w:val="left"/>
+      <w:pPr>
+        <w:ind w:left="2520" w:hanging="360"/>
+      </w:pPr>
+      <w:rPr>
+        <w:rFonts w:ascii="Wingdings" w:hAnsi="Wingdings" w:hint="default"/>
+      </w:rPr>
+    </w:lvl>
+    <w:lvl w:ilvl="3" w:tplc="04090001" w:tentative="1">
+      <w:start w:val="1"/>
+      <w:numFmt w:val="bullet"/>
+      <w:lvlText w:val=""/>
+      <w:lvlJc w:val="left"/>
+      <w:pPr>
+        <w:ind w:left="3240" w:hanging="360"/>
+      </w:pPr>
+      <w:rPr>
+        <w:rFonts w:ascii="Symbol" w:hAnsi="Symbol" w:hint="default"/>
+      </w:rPr>
+    </w:lvl>
+    <w:lvl w:ilvl="4" w:tplc="04090003" w:tentative="1">
+      <w:start w:val="1"/>
+      <w:numFmt w:val="bullet"/>
+      <w:lvlText w:val="o"/>
+      <w:lvlJc w:val="left"/>
+      <w:pPr>
+        <w:ind w:left="3960" w:hanging="360"/>
+      </w:pPr>
+      <w:rPr>
+        <w:rFonts w:ascii="Courier New" w:hAnsi="Courier New" w:cs="Courier New" w:hint="default"/>
+      </w:rPr>
+    </w:lvl>
+    <w:lvl w:ilvl="5" w:tplc="04090005" w:tentative="1">
+      <w:start w:val="1"/>
+      <w:numFmt w:val="bullet"/>
+      <w:lvlText w:val=""/>
+      <w:lvlJc w:val="left"/>
+      <w:pPr>
+        <w:ind w:left="4680" w:hanging="360"/>
+      </w:pPr>
+      <w:rPr>
+        <w:rFonts w:ascii="Wingdings" w:hAnsi="Wingdings" w:hint="default"/>
+      </w:rPr>
+    </w:lvl>
+    <w:lvl w:ilvl="6" w:tplc="04090001" w:tentative="1">
+      <w:start w:val="1"/>
+      <w:numFmt w:val="bullet"/>
+      <w:lvlText w:val=""/>
+      <w:lvlJc w:val="left"/>
+      <w:pPr>
+        <w:ind w:left="5400" w:hanging="360"/>
+      </w:pPr>
+      <w:rPr>
+        <w:rFonts w:ascii="Symbol" w:hAnsi="Symbol" w:hint="default"/>
+      </w:rPr>
+    </w:lvl>
+    <w:lvl w:ilvl="7" w:tplc="04090003" w:tentative="1">
+      <w:start w:val="1"/>
+      <w:numFmt w:val="bullet"/>
+      <w:lvlText w:val="o"/>
+      <w:lvlJc w:val="left"/>
+      <w:pPr>
+        <w:ind w:left="6120" w:hanging="360"/>
+      </w:pPr>
+      <w:rPr>
+        <w:rFonts w:ascii="Courier New" w:hAnsi="Courier New" w:cs="Courier New" w:hint="default"/>
+      </w:rPr>
+    </w:lvl>
+    <w:lvl w:ilvl="8" w:tplc="04090005" w:tentative="1">
+      <w:start w:val="1"/>
+      <w:numFmt w:val="bullet"/>
+      <w:lvlText w:val=""/>
+      <w:lvlJc w:val="left"/>
+      <w:pPr>
+        <w:ind w:left="6840" w:hanging="360"/>
+      </w:pPr>
+      <w:rPr>
+        <w:rFonts w:ascii="Wingdings" w:hAnsi="Wingdings" w:hint="default"/>
+      </w:rPr>
+    </w:lvl>
+  </w:abstractNum>
+  <w:abstractNum w:abstractNumId="8" w15:restartNumberingAfterBreak="0">
     <w:nsid w:val="781A4B0D"/>
     <w:multiLevelType w:val="hybridMultilevel"/>
     <w:tmpl w:val="4D6CA862"/>
@@ -3718,7 +2904,7 @@
       </w:pPr>
     </w:lvl>
   </w:abstractNum>
-  <w:abstractNum w:abstractNumId="7" w15:restartNumberingAfterBreak="0">
+  <w:abstractNum w:abstractNumId="9" w15:restartNumberingAfterBreak="0">
     <w:nsid w:val="7D172C28"/>
     <w:multiLevelType w:val="hybridMultilevel"/>
     <w:tmpl w:val="4F8AB206"/>
@@ -3831,7 +3017,7 @@
       </w:rPr>
     </w:lvl>
   </w:abstractNum>
-  <w:abstractNum w:abstractNumId="8" w15:restartNumberingAfterBreak="0">
+  <w:abstractNum w:abstractNumId="10" w15:restartNumberingAfterBreak="0">
     <w:nsid w:val="7E14067F"/>
     <w:multiLevelType w:val="hybridMultilevel"/>
     <w:tmpl w:val="A6FECE64"/>
@@ -3948,10 +3134,10 @@
     <w:abstractNumId w:val="1"/>
   </w:num>
   <w:num w:numId="2">
-    <w:abstractNumId w:val="7"/>
+    <w:abstractNumId w:val="9"/>
   </w:num>
   <w:num w:numId="3">
-    <w:abstractNumId w:val="6"/>
+    <w:abstractNumId w:val="8"/>
   </w:num>
   <w:num w:numId="4">
     <w:abstractNumId w:val="0"/>
@@ -3960,16 +3146,22 @@
     <w:abstractNumId w:val="2"/>
   </w:num>
   <w:num w:numId="6">
+    <w:abstractNumId w:val="6"/>
+  </w:num>
+  <w:num w:numId="7">
     <w:abstractNumId w:val="5"/>
   </w:num>
-  <w:num w:numId="7">
+  <w:num w:numId="8">
     <w:abstractNumId w:val="4"/>
   </w:num>
-  <w:num w:numId="8">
+  <w:num w:numId="9">
+    <w:abstractNumId w:val="10"/>
+  </w:num>
+  <w:num w:numId="10">
+    <w:abstractNumId w:val="7"/>
+  </w:num>
+  <w:num w:numId="11">
     <w:abstractNumId w:val="3"/>
-  </w:num>
-  <w:num w:numId="9">
-    <w:abstractNumId w:val="8"/>
   </w:num>
 </w:numbering>
 </file>

</xml_diff>